<commit_message>
render more complex table 1(2), closes #27
</commit_message>
<xml_diff>
--- a/manuscript/inland_waters/table2.docx
+++ b/manuscript/inland_waters/table2.docx
@@ -15,6 +15,7 @@
         <w:gridCol w:w="1080"/>
         <w:gridCol w:w="1080"/>
         <w:gridCol w:w="1080"/>
+        <w:gridCol w:w="1080"/>
       </w:tblGrid>
       <w:tr>
         <w:trPr>
@@ -50,6 +51,38 @@
                 <w:szCs w:val="22"/>
                 <w:color w:val="000000"/>
               </w:rPr>
+              <w:t xml:space="preserve">filter</w:t>
+            </w:r>
+          </w:p>
+        </w:tc>
+        <w:tc>
+          <w:tcPr>
+            <w:tcBorders>
+              <w:bottom w:val="single" w:sz="16" w:space="0" w:color="666666"/>
+              <w:top w:val="single" w:sz="16" w:space="0" w:color="666666"/>
+            </w:tcBorders>
+            <w:shd w:val="clear" w:color="auto" w:fill="FFFFFF"/>
+            <w:tcMar>
+              <w:top w:w="0" w:type="dxa"/>
+              <w:bottom w:w="0" w:type="dxa"/>
+              <w:left w:w="0" w:type="dxa"/>
+              <w:right w:w="0" w:type="dxa"/>
+            </w:tcMar>
+            <w:vAlign w:val="center"/>
+          </w:tcPr>
+          <w:p>
+            <w:pPr>
+              <w:jc w:val="left"/>
+              <w:spacing w:after="100" w:before="100" w:line="240"/>
+              <w:ind w:firstLine="0" w:left="100" w:right="100"/>
+            </w:pPr>
+            <w:r xmlns:w="http://schemas.openxmlformats.org/wordprocessingml/2006/main" xmlns:wp="http://schemas.openxmlformats.org/drawingml/2006/wordprocessingDrawing" xmlns:r="http://schemas.openxmlformats.org/officeDocument/2006/relationships" xmlns:w14="http://schemas.microsoft.com/office/word/2010/wordml">
+              <w:rPr>
+                <w:rFonts w:ascii="DejaVu Sans" w:hAnsi="DejaVu Sans" w:eastAsia="DejaVu Sans" w:cs="DejaVu Sans"/>
+                <w:sz w:val="22"/>
+                <w:szCs w:val="22"/>
+                <w:color w:val="000000"/>
+              </w:rPr>
               <w:t xml:space="preserve">slope</w:t>
             </w:r>
           </w:p>
@@ -213,6 +246,35 @@
                 <w:szCs w:val="22"/>
                 <w:color w:val="000000"/>
               </w:rPr>
+              <w:t xml:space="preserve">all</w:t>
+            </w:r>
+          </w:p>
+        </w:tc>
+        <w:tc>
+          <w:tcPr>
+            <w:tcBorders/>
+            <w:shd w:val="clear" w:color="auto" w:fill="FFFFFF"/>
+            <w:tcMar>
+              <w:top w:w="0" w:type="dxa"/>
+              <w:bottom w:w="0" w:type="dxa"/>
+              <w:left w:w="0" w:type="dxa"/>
+              <w:right w:w="0" w:type="dxa"/>
+            </w:tcMar>
+            <w:vAlign w:val="center"/>
+          </w:tcPr>
+          <w:p>
+            <w:pPr>
+              <w:jc w:val="left"/>
+              <w:spacing w:after="100" w:before="100" w:line="240"/>
+              <w:ind w:firstLine="0" w:left="100" w:right="100"/>
+            </w:pPr>
+            <w:r xmlns:w="http://schemas.openxmlformats.org/wordprocessingml/2006/main" xmlns:wp="http://schemas.openxmlformats.org/drawingml/2006/wordprocessingDrawing" xmlns:r="http://schemas.openxmlformats.org/officeDocument/2006/relationships" xmlns:w14="http://schemas.microsoft.com/office/word/2010/wordml">
+              <w:rPr>
+                <w:rFonts w:ascii="DejaVu Sans" w:hAnsi="DejaVu Sans" w:eastAsia="DejaVu Sans" w:cs="DejaVu Sans"/>
+                <w:sz w:val="22"/>
+                <w:szCs w:val="22"/>
+                <w:color w:val="000000"/>
+              </w:rPr>
               <w:t xml:space="preserve">true</w:t>
             </w:r>
           </w:p>
@@ -364,6 +426,35 @@
                 <w:szCs w:val="22"/>
                 <w:color w:val="000000"/>
               </w:rPr>
+              <w:t xml:space="preserve"/>
+            </w:r>
+          </w:p>
+        </w:tc>
+        <w:tc>
+          <w:tcPr>
+            <w:tcBorders/>
+            <w:shd w:val="clear" w:color="auto" w:fill="FFFFFF"/>
+            <w:tcMar>
+              <w:top w:w="0" w:type="dxa"/>
+              <w:bottom w:w="0" w:type="dxa"/>
+              <w:left w:w="0" w:type="dxa"/>
+              <w:right w:w="0" w:type="dxa"/>
+            </w:tcMar>
+            <w:vAlign w:val="center"/>
+          </w:tcPr>
+          <w:p>
+            <w:pPr>
+              <w:jc w:val="left"/>
+              <w:spacing w:after="100" w:before="100" w:line="240"/>
+              <w:ind w:firstLine="0" w:left="100" w:right="100"/>
+            </w:pPr>
+            <w:r xmlns:w="http://schemas.openxmlformats.org/wordprocessingml/2006/main" xmlns:wp="http://schemas.openxmlformats.org/drawingml/2006/wordprocessingDrawing" xmlns:r="http://schemas.openxmlformats.org/officeDocument/2006/relationships" xmlns:w14="http://schemas.microsoft.com/office/word/2010/wordml">
+              <w:rPr>
+                <w:rFonts w:ascii="DejaVu Sans" w:hAnsi="DejaVu Sans" w:eastAsia="DejaVu Sans" w:cs="DejaVu Sans"/>
+                <w:sz w:val="22"/>
+                <w:szCs w:val="22"/>
+                <w:color w:val="000000"/>
+              </w:rPr>
               <w:t xml:space="preserve">true</w:t>
             </w:r>
           </w:p>
@@ -515,6 +606,35 @@
                 <w:szCs w:val="22"/>
                 <w:color w:val="000000"/>
               </w:rPr>
+              <w:t xml:space="preserve"/>
+            </w:r>
+          </w:p>
+        </w:tc>
+        <w:tc>
+          <w:tcPr>
+            <w:tcBorders/>
+            <w:shd w:val="clear" w:color="auto" w:fill="FFFFFF"/>
+            <w:tcMar>
+              <w:top w:w="0" w:type="dxa"/>
+              <w:bottom w:w="0" w:type="dxa"/>
+              <w:left w:w="0" w:type="dxa"/>
+              <w:right w:w="0" w:type="dxa"/>
+            </w:tcMar>
+            <w:vAlign w:val="center"/>
+          </w:tcPr>
+          <w:p>
+            <w:pPr>
+              <w:jc w:val="left"/>
+              <w:spacing w:after="100" w:before="100" w:line="240"/>
+              <w:ind w:firstLine="0" w:left="100" w:right="100"/>
+            </w:pPr>
+            <w:r xmlns:w="http://schemas.openxmlformats.org/wordprocessingml/2006/main" xmlns:wp="http://schemas.openxmlformats.org/drawingml/2006/wordprocessingDrawing" xmlns:r="http://schemas.openxmlformats.org/officeDocument/2006/relationships" xmlns:w14="http://schemas.microsoft.com/office/word/2010/wordml">
+              <w:rPr>
+                <w:rFonts w:ascii="DejaVu Sans" w:hAnsi="DejaVu Sans" w:eastAsia="DejaVu Sans" w:cs="DejaVu Sans"/>
+                <w:sz w:val="22"/>
+                <w:szCs w:val="22"/>
+                <w:color w:val="000000"/>
+              </w:rPr>
               <w:t xml:space="preserve">proxy</w:t>
             </w:r>
           </w:p>
@@ -643,6 +763,2886 @@
         </w:trPr>
         <w:tc>
           <w:tcPr>
+            <w:tcBorders/>
+            <w:shd w:val="clear" w:color="auto" w:fill="FFFFFF"/>
+            <w:tcMar>
+              <w:top w:w="0" w:type="dxa"/>
+              <w:bottom w:w="0" w:type="dxa"/>
+              <w:left w:w="0" w:type="dxa"/>
+              <w:right w:w="0" w:type="dxa"/>
+            </w:tcMar>
+            <w:vAlign w:val="center"/>
+          </w:tcPr>
+          <w:p>
+            <w:pPr>
+              <w:jc w:val="left"/>
+              <w:spacing w:after="100" w:before="100" w:line="240"/>
+              <w:ind w:firstLine="0" w:left="100" w:right="100"/>
+            </w:pPr>
+            <w:r xmlns:w="http://schemas.openxmlformats.org/wordprocessingml/2006/main" xmlns:wp="http://schemas.openxmlformats.org/drawingml/2006/wordprocessingDrawing" xmlns:r="http://schemas.openxmlformats.org/officeDocument/2006/relationships" xmlns:w14="http://schemas.microsoft.com/office/word/2010/wordml">
+              <w:rPr>
+                <w:rFonts w:ascii="DejaVu Sans" w:hAnsi="DejaVu Sans" w:eastAsia="DejaVu Sans" w:cs="DejaVu Sans"/>
+                <w:sz w:val="22"/>
+                <w:szCs w:val="22"/>
+                <w:color w:val="000000"/>
+              </w:rPr>
+              <w:t xml:space="preserve"/>
+            </w:r>
+          </w:p>
+        </w:tc>
+        <w:tc>
+          <w:tcPr>
+            <w:tcBorders/>
+            <w:shd w:val="clear" w:color="auto" w:fill="FFFFFF"/>
+            <w:tcMar>
+              <w:top w:w="0" w:type="dxa"/>
+              <w:bottom w:w="0" w:type="dxa"/>
+              <w:left w:w="0" w:type="dxa"/>
+              <w:right w:w="0" w:type="dxa"/>
+            </w:tcMar>
+            <w:vAlign w:val="center"/>
+          </w:tcPr>
+          <w:p>
+            <w:pPr>
+              <w:jc w:val="left"/>
+              <w:spacing w:after="100" w:before="100" w:line="240"/>
+              <w:ind w:firstLine="0" w:left="100" w:right="100"/>
+            </w:pPr>
+            <w:r xmlns:w="http://schemas.openxmlformats.org/wordprocessingml/2006/main" xmlns:wp="http://schemas.openxmlformats.org/drawingml/2006/wordprocessingDrawing" xmlns:r="http://schemas.openxmlformats.org/officeDocument/2006/relationships" xmlns:w14="http://schemas.microsoft.com/office/word/2010/wordml">
+              <w:rPr>
+                <w:rFonts w:ascii="DejaVu Sans" w:hAnsi="DejaVu Sans" w:eastAsia="DejaVu Sans" w:cs="DejaVu Sans"/>
+                <w:sz w:val="22"/>
+                <w:szCs w:val="22"/>
+                <w:color w:val="000000"/>
+              </w:rPr>
+              <w:t xml:space="preserve">proxy</w:t>
+            </w:r>
+          </w:p>
+        </w:tc>
+        <w:tc>
+          <w:tcPr>
+            <w:tcBorders/>
+            <w:shd w:val="clear" w:color="auto" w:fill="FFFFFF"/>
+            <w:tcMar>
+              <w:top w:w="0" w:type="dxa"/>
+              <w:bottom w:w="0" w:type="dxa"/>
+              <w:left w:w="0" w:type="dxa"/>
+              <w:right w:w="0" w:type="dxa"/>
+            </w:tcMar>
+            <w:vAlign w:val="center"/>
+          </w:tcPr>
+          <w:p>
+            <w:pPr>
+              <w:jc w:val="left"/>
+              <w:spacing w:after="100" w:before="100" w:line="240"/>
+              <w:ind w:firstLine="0" w:left="100" w:right="100"/>
+            </w:pPr>
+            <w:r xmlns:w="http://schemas.openxmlformats.org/wordprocessingml/2006/main" xmlns:wp="http://schemas.openxmlformats.org/drawingml/2006/wordprocessingDrawing" xmlns:r="http://schemas.openxmlformats.org/officeDocument/2006/relationships" xmlns:w14="http://schemas.microsoft.com/office/word/2010/wordml">
+              <w:rPr>
+                <w:rFonts w:ascii="DejaVu Sans" w:hAnsi="DejaVu Sans" w:eastAsia="DejaVu Sans" w:cs="DejaVu Sans"/>
+                <w:sz w:val="22"/>
+                <w:szCs w:val="22"/>
+                <w:color w:val="000000"/>
+              </w:rPr>
+              <w:t xml:space="preserve">proxy</w:t>
+            </w:r>
+          </w:p>
+        </w:tc>
+        <w:tc>
+          <w:tcPr>
+            <w:tcBorders/>
+            <w:shd w:val="clear" w:color="auto" w:fill="FFFFFF"/>
+            <w:tcMar>
+              <w:top w:w="0" w:type="dxa"/>
+              <w:bottom w:w="0" w:type="dxa"/>
+              <w:left w:w="0" w:type="dxa"/>
+              <w:right w:w="0" w:type="dxa"/>
+            </w:tcMar>
+            <w:vAlign w:val="center"/>
+          </w:tcPr>
+          <w:p>
+            <w:pPr>
+              <w:jc w:val="left"/>
+              <w:spacing w:after="100" w:before="100" w:line="240"/>
+              <w:ind w:firstLine="0" w:left="100" w:right="100"/>
+            </w:pPr>
+            <w:r xmlns:w="http://schemas.openxmlformats.org/wordprocessingml/2006/main" xmlns:wp="http://schemas.openxmlformats.org/drawingml/2006/wordprocessingDrawing" xmlns:r="http://schemas.openxmlformats.org/officeDocument/2006/relationships" xmlns:w14="http://schemas.microsoft.com/office/word/2010/wordml">
+              <w:rPr>
+                <w:rFonts w:ascii="DejaVu Sans" w:hAnsi="DejaVu Sans" w:eastAsia="DejaVu Sans" w:cs="DejaVu Sans"/>
+                <w:sz w:val="22"/>
+                <w:szCs w:val="22"/>
+                <w:color w:val="000000"/>
+              </w:rPr>
+              <w:t xml:space="preserve">7.1 m</w:t>
+            </w:r>
+          </w:p>
+        </w:tc>
+        <w:tc>
+          <w:tcPr>
+            <w:tcBorders/>
+            <w:shd w:val="clear" w:color="auto" w:fill="FFFFFF"/>
+            <w:tcMar>
+              <w:top w:w="0" w:type="dxa"/>
+              <w:bottom w:w="0" w:type="dxa"/>
+              <w:left w:w="0" w:type="dxa"/>
+              <w:right w:w="0" w:type="dxa"/>
+            </w:tcMar>
+            <w:vAlign w:val="center"/>
+          </w:tcPr>
+          <w:p>
+            <w:pPr>
+              <w:jc w:val="right"/>
+              <w:spacing w:after="100" w:before="100" w:line="240"/>
+              <w:ind w:firstLine="0" w:left="100" w:right="100"/>
+            </w:pPr>
+            <w:r xmlns:w="http://schemas.openxmlformats.org/wordprocessingml/2006/main" xmlns:wp="http://schemas.openxmlformats.org/drawingml/2006/wordprocessingDrawing" xmlns:r="http://schemas.openxmlformats.org/officeDocument/2006/relationships" xmlns:w14="http://schemas.microsoft.com/office/word/2010/wordml">
+              <w:rPr>
+                <w:rFonts w:ascii="DejaVu Sans" w:hAnsi="DejaVu Sans" w:eastAsia="DejaVu Sans" w:cs="DejaVu Sans"/>
+                <w:sz w:val="22"/>
+                <w:szCs w:val="22"/>
+                <w:color w:val="000000"/>
+              </w:rPr>
+              <w:t xml:space="preserve">0.36</w:t>
+            </w:r>
+          </w:p>
+        </w:tc>
+        <w:tc>
+          <w:tcPr>
+            <w:tcBorders/>
+            <w:shd w:val="clear" w:color="auto" w:fill="FFFFFF"/>
+            <w:tcMar>
+              <w:top w:w="0" w:type="dxa"/>
+              <w:bottom w:w="0" w:type="dxa"/>
+              <w:left w:w="0" w:type="dxa"/>
+              <w:right w:w="0" w:type="dxa"/>
+            </w:tcMar>
+            <w:vAlign w:val="center"/>
+          </w:tcPr>
+          <w:p>
+            <w:pPr>
+              <w:jc w:val="left"/>
+              <w:spacing w:after="100" w:before="100" w:line="240"/>
+              <w:ind w:firstLine="0" w:left="100" w:right="100"/>
+            </w:pPr>
+            <w:r xmlns:w="http://schemas.openxmlformats.org/wordprocessingml/2006/main" xmlns:wp="http://schemas.openxmlformats.org/drawingml/2006/wordprocessingDrawing" xmlns:r="http://schemas.openxmlformats.org/officeDocument/2006/relationships" xmlns:w14="http://schemas.microsoft.com/office/word/2010/wordml">
+              <w:rPr>
+                <w:rFonts w:ascii="DejaVu Sans" w:hAnsi="DejaVu Sans" w:eastAsia="DejaVu Sans" w:cs="DejaVu Sans"/>
+                <w:sz w:val="22"/>
+                <w:szCs w:val="22"/>
+                <w:color w:val="000000"/>
+              </w:rPr>
+              <w:t xml:space="preserve">61 %</w:t>
+            </w:r>
+          </w:p>
+        </w:tc>
+      </w:tr>
+      <w:tr>
+        <w:trPr>
+          <w:cantSplit/>
+          <w:trHeight w:val="360" w:hRule="auto"/>
+        </w:trPr>
+        <w:tc>
+          <w:tcPr>
+            <w:tcBorders/>
+            <w:shd w:val="clear" w:color="auto" w:fill="FFFFFF"/>
+            <w:tcMar>
+              <w:top w:w="0" w:type="dxa"/>
+              <w:bottom w:w="0" w:type="dxa"/>
+              <w:left w:w="0" w:type="dxa"/>
+              <w:right w:w="0" w:type="dxa"/>
+            </w:tcMar>
+            <w:vAlign w:val="center"/>
+          </w:tcPr>
+          <w:p>
+            <w:pPr>
+              <w:jc w:val="left"/>
+              <w:spacing w:after="100" w:before="100" w:line="240"/>
+              <w:ind w:firstLine="0" w:left="100" w:right="100"/>
+            </w:pPr>
+            <w:r xmlns:w="http://schemas.openxmlformats.org/wordprocessingml/2006/main" xmlns:wp="http://schemas.openxmlformats.org/drawingml/2006/wordprocessingDrawing" xmlns:r="http://schemas.openxmlformats.org/officeDocument/2006/relationships" xmlns:w14="http://schemas.microsoft.com/office/word/2010/wordml">
+              <w:rPr>
+                <w:rFonts w:ascii="DejaVu Sans" w:hAnsi="DejaVu Sans" w:eastAsia="DejaVu Sans" w:cs="DejaVu Sans"/>
+                <w:sz w:val="22"/>
+                <w:szCs w:val="22"/>
+                <w:color w:val="000000"/>
+              </w:rPr>
+              <w:t xml:space="preserve">reservoir</w:t>
+            </w:r>
+          </w:p>
+        </w:tc>
+        <w:tc>
+          <w:tcPr>
+            <w:tcBorders/>
+            <w:shd w:val="clear" w:color="auto" w:fill="FFFFFF"/>
+            <w:tcMar>
+              <w:top w:w="0" w:type="dxa"/>
+              <w:bottom w:w="0" w:type="dxa"/>
+              <w:left w:w="0" w:type="dxa"/>
+              <w:right w:w="0" w:type="dxa"/>
+            </w:tcMar>
+            <w:vAlign w:val="center"/>
+          </w:tcPr>
+          <w:p>
+            <w:pPr>
+              <w:jc w:val="left"/>
+              <w:spacing w:after="100" w:before="100" w:line="240"/>
+              <w:ind w:firstLine="0" w:left="100" w:right="100"/>
+            </w:pPr>
+            <w:r xmlns:w="http://schemas.openxmlformats.org/wordprocessingml/2006/main" xmlns:wp="http://schemas.openxmlformats.org/drawingml/2006/wordprocessingDrawing" xmlns:r="http://schemas.openxmlformats.org/officeDocument/2006/relationships" xmlns:w14="http://schemas.microsoft.com/office/word/2010/wordml">
+              <w:rPr>
+                <w:rFonts w:ascii="DejaVu Sans" w:hAnsi="DejaVu Sans" w:eastAsia="DejaVu Sans" w:cs="DejaVu Sans"/>
+                <w:sz w:val="22"/>
+                <w:szCs w:val="22"/>
+                <w:color w:val="000000"/>
+              </w:rPr>
+              <w:t xml:space="preserve">true</w:t>
+            </w:r>
+          </w:p>
+        </w:tc>
+        <w:tc>
+          <w:tcPr>
+            <w:tcBorders/>
+            <w:shd w:val="clear" w:color="auto" w:fill="FFFFFF"/>
+            <w:tcMar>
+              <w:top w:w="0" w:type="dxa"/>
+              <w:bottom w:w="0" w:type="dxa"/>
+              <w:left w:w="0" w:type="dxa"/>
+              <w:right w:w="0" w:type="dxa"/>
+            </w:tcMar>
+            <w:vAlign w:val="center"/>
+          </w:tcPr>
+          <w:p>
+            <w:pPr>
+              <w:jc w:val="left"/>
+              <w:spacing w:after="100" w:before="100" w:line="240"/>
+              <w:ind w:firstLine="0" w:left="100" w:right="100"/>
+            </w:pPr>
+            <w:r xmlns:w="http://schemas.openxmlformats.org/wordprocessingml/2006/main" xmlns:wp="http://schemas.openxmlformats.org/drawingml/2006/wordprocessingDrawing" xmlns:r="http://schemas.openxmlformats.org/officeDocument/2006/relationships" xmlns:w14="http://schemas.microsoft.com/office/word/2010/wordml">
+              <w:rPr>
+                <w:rFonts w:ascii="DejaVu Sans" w:hAnsi="DejaVu Sans" w:eastAsia="DejaVu Sans" w:cs="DejaVu Sans"/>
+                <w:sz w:val="22"/>
+                <w:szCs w:val="22"/>
+                <w:color w:val="000000"/>
+              </w:rPr>
+              <w:t xml:space="preserve">true</w:t>
+            </w:r>
+          </w:p>
+        </w:tc>
+        <w:tc>
+          <w:tcPr>
+            <w:tcBorders/>
+            <w:shd w:val="clear" w:color="auto" w:fill="FFFFFF"/>
+            <w:tcMar>
+              <w:top w:w="0" w:type="dxa"/>
+              <w:bottom w:w="0" w:type="dxa"/>
+              <w:left w:w="0" w:type="dxa"/>
+              <w:right w:w="0" w:type="dxa"/>
+            </w:tcMar>
+            <w:vAlign w:val="center"/>
+          </w:tcPr>
+          <w:p>
+            <w:pPr>
+              <w:jc w:val="left"/>
+              <w:spacing w:after="100" w:before="100" w:line="240"/>
+              <w:ind w:firstLine="0" w:left="100" w:right="100"/>
+            </w:pPr>
+            <w:r xmlns:w="http://schemas.openxmlformats.org/wordprocessingml/2006/main" xmlns:wp="http://schemas.openxmlformats.org/drawingml/2006/wordprocessingDrawing" xmlns:r="http://schemas.openxmlformats.org/officeDocument/2006/relationships" xmlns:w14="http://schemas.microsoft.com/office/word/2010/wordml">
+              <w:rPr>
+                <w:rFonts w:ascii="DejaVu Sans" w:hAnsi="DejaVu Sans" w:eastAsia="DejaVu Sans" w:cs="DejaVu Sans"/>
+                <w:sz w:val="22"/>
+                <w:szCs w:val="22"/>
+                <w:color w:val="000000"/>
+              </w:rPr>
+              <w:t xml:space="preserve"/>
+            </w:r>
+          </w:p>
+        </w:tc>
+        <w:tc>
+          <w:tcPr>
+            <w:tcBorders/>
+            <w:shd w:val="clear" w:color="auto" w:fill="FFFFFF"/>
+            <w:tcMar>
+              <w:top w:w="0" w:type="dxa"/>
+              <w:bottom w:w="0" w:type="dxa"/>
+              <w:left w:w="0" w:type="dxa"/>
+              <w:right w:w="0" w:type="dxa"/>
+            </w:tcMar>
+            <w:vAlign w:val="center"/>
+          </w:tcPr>
+          <w:p>
+            <w:pPr>
+              <w:jc w:val="right"/>
+              <w:spacing w:after="100" w:before="100" w:line="240"/>
+              <w:ind w:firstLine="0" w:left="100" w:right="100"/>
+            </w:pPr>
+            <w:r xmlns:w="http://schemas.openxmlformats.org/wordprocessingml/2006/main" xmlns:wp="http://schemas.openxmlformats.org/drawingml/2006/wordprocessingDrawing" xmlns:r="http://schemas.openxmlformats.org/officeDocument/2006/relationships" xmlns:w14="http://schemas.microsoft.com/office/word/2010/wordml">
+              <w:rPr>
+                <w:rFonts w:ascii="DejaVu Sans" w:hAnsi="DejaVu Sans" w:eastAsia="DejaVu Sans" w:cs="DejaVu Sans"/>
+                <w:sz w:val="22"/>
+                <w:szCs w:val="22"/>
+                <w:color w:val="000000"/>
+              </w:rPr>
+              <w:t xml:space="preserve"/>
+            </w:r>
+          </w:p>
+        </w:tc>
+        <w:tc>
+          <w:tcPr>
+            <w:tcBorders/>
+            <w:shd w:val="clear" w:color="auto" w:fill="FFFFFF"/>
+            <w:tcMar>
+              <w:top w:w="0" w:type="dxa"/>
+              <w:bottom w:w="0" w:type="dxa"/>
+              <w:left w:w="0" w:type="dxa"/>
+              <w:right w:w="0" w:type="dxa"/>
+            </w:tcMar>
+            <w:vAlign w:val="center"/>
+          </w:tcPr>
+          <w:p>
+            <w:pPr>
+              <w:jc w:val="left"/>
+              <w:spacing w:after="100" w:before="100" w:line="240"/>
+              <w:ind w:firstLine="0" w:left="100" w:right="100"/>
+            </w:pPr>
+            <w:r xmlns:w="http://schemas.openxmlformats.org/wordprocessingml/2006/main" xmlns:wp="http://schemas.openxmlformats.org/drawingml/2006/wordprocessingDrawing" xmlns:r="http://schemas.openxmlformats.org/officeDocument/2006/relationships" xmlns:w14="http://schemas.microsoft.com/office/word/2010/wordml">
+              <w:rPr>
+                <w:rFonts w:ascii="DejaVu Sans" w:hAnsi="DejaVu Sans" w:eastAsia="DejaVu Sans" w:cs="DejaVu Sans"/>
+                <w:sz w:val="22"/>
+                <w:szCs w:val="22"/>
+                <w:color w:val="000000"/>
+              </w:rPr>
+              <w:t xml:space="preserve"/>
+            </w:r>
+          </w:p>
+        </w:tc>
+      </w:tr>
+      <w:tr>
+        <w:trPr>
+          <w:cantSplit/>
+          <w:trHeight w:val="360" w:hRule="auto"/>
+        </w:trPr>
+        <w:tc>
+          <w:tcPr>
+            <w:tcBorders/>
+            <w:shd w:val="clear" w:color="auto" w:fill="FFFFFF"/>
+            <w:tcMar>
+              <w:top w:w="0" w:type="dxa"/>
+              <w:bottom w:w="0" w:type="dxa"/>
+              <w:left w:w="0" w:type="dxa"/>
+              <w:right w:w="0" w:type="dxa"/>
+            </w:tcMar>
+            <w:vAlign w:val="center"/>
+          </w:tcPr>
+          <w:p>
+            <w:pPr>
+              <w:jc w:val="left"/>
+              <w:spacing w:after="100" w:before="100" w:line="240"/>
+              <w:ind w:firstLine="0" w:left="100" w:right="100"/>
+            </w:pPr>
+            <w:r xmlns:w="http://schemas.openxmlformats.org/wordprocessingml/2006/main" xmlns:wp="http://schemas.openxmlformats.org/drawingml/2006/wordprocessingDrawing" xmlns:r="http://schemas.openxmlformats.org/officeDocument/2006/relationships" xmlns:w14="http://schemas.microsoft.com/office/word/2010/wordml">
+              <w:rPr>
+                <w:rFonts w:ascii="DejaVu Sans" w:hAnsi="DejaVu Sans" w:eastAsia="DejaVu Sans" w:cs="DejaVu Sans"/>
+                <w:sz w:val="22"/>
+                <w:szCs w:val="22"/>
+                <w:color w:val="000000"/>
+              </w:rPr>
+              <w:t xml:space="preserve"/>
+            </w:r>
+          </w:p>
+        </w:tc>
+        <w:tc>
+          <w:tcPr>
+            <w:tcBorders/>
+            <w:shd w:val="clear" w:color="auto" w:fill="FFFFFF"/>
+            <w:tcMar>
+              <w:top w:w="0" w:type="dxa"/>
+              <w:bottom w:w="0" w:type="dxa"/>
+              <w:left w:w="0" w:type="dxa"/>
+              <w:right w:w="0" w:type="dxa"/>
+            </w:tcMar>
+            <w:vAlign w:val="center"/>
+          </w:tcPr>
+          <w:p>
+            <w:pPr>
+              <w:jc w:val="left"/>
+              <w:spacing w:after="100" w:before="100" w:line="240"/>
+              <w:ind w:firstLine="0" w:left="100" w:right="100"/>
+            </w:pPr>
+            <w:r xmlns:w="http://schemas.openxmlformats.org/wordprocessingml/2006/main" xmlns:wp="http://schemas.openxmlformats.org/drawingml/2006/wordprocessingDrawing" xmlns:r="http://schemas.openxmlformats.org/officeDocument/2006/relationships" xmlns:w14="http://schemas.microsoft.com/office/word/2010/wordml">
+              <w:rPr>
+                <w:rFonts w:ascii="DejaVu Sans" w:hAnsi="DejaVu Sans" w:eastAsia="DejaVu Sans" w:cs="DejaVu Sans"/>
+                <w:sz w:val="22"/>
+                <w:szCs w:val="22"/>
+                <w:color w:val="000000"/>
+              </w:rPr>
+              <w:t xml:space="preserve">true</w:t>
+            </w:r>
+          </w:p>
+        </w:tc>
+        <w:tc>
+          <w:tcPr>
+            <w:tcBorders/>
+            <w:shd w:val="clear" w:color="auto" w:fill="FFFFFF"/>
+            <w:tcMar>
+              <w:top w:w="0" w:type="dxa"/>
+              <w:bottom w:w="0" w:type="dxa"/>
+              <w:left w:w="0" w:type="dxa"/>
+              <w:right w:w="0" w:type="dxa"/>
+            </w:tcMar>
+            <w:vAlign w:val="center"/>
+          </w:tcPr>
+          <w:p>
+            <w:pPr>
+              <w:jc w:val="left"/>
+              <w:spacing w:after="100" w:before="100" w:line="240"/>
+              <w:ind w:firstLine="0" w:left="100" w:right="100"/>
+            </w:pPr>
+            <w:r xmlns:w="http://schemas.openxmlformats.org/wordprocessingml/2006/main" xmlns:wp="http://schemas.openxmlformats.org/drawingml/2006/wordprocessingDrawing" xmlns:r="http://schemas.openxmlformats.org/officeDocument/2006/relationships" xmlns:w14="http://schemas.microsoft.com/office/word/2010/wordml">
+              <w:rPr>
+                <w:rFonts w:ascii="DejaVu Sans" w:hAnsi="DejaVu Sans" w:eastAsia="DejaVu Sans" w:cs="DejaVu Sans"/>
+                <w:sz w:val="22"/>
+                <w:szCs w:val="22"/>
+                <w:color w:val="000000"/>
+              </w:rPr>
+              <w:t xml:space="preserve">proxy</w:t>
+            </w:r>
+          </w:p>
+        </w:tc>
+        <w:tc>
+          <w:tcPr>
+            <w:tcBorders/>
+            <w:shd w:val="clear" w:color="auto" w:fill="FFFFFF"/>
+            <w:tcMar>
+              <w:top w:w="0" w:type="dxa"/>
+              <w:bottom w:w="0" w:type="dxa"/>
+              <w:left w:w="0" w:type="dxa"/>
+              <w:right w:w="0" w:type="dxa"/>
+            </w:tcMar>
+            <w:vAlign w:val="center"/>
+          </w:tcPr>
+          <w:p>
+            <w:pPr>
+              <w:jc w:val="left"/>
+              <w:spacing w:after="100" w:before="100" w:line="240"/>
+              <w:ind w:firstLine="0" w:left="100" w:right="100"/>
+            </w:pPr>
+            <w:r xmlns:w="http://schemas.openxmlformats.org/wordprocessingml/2006/main" xmlns:wp="http://schemas.openxmlformats.org/drawingml/2006/wordprocessingDrawing" xmlns:r="http://schemas.openxmlformats.org/officeDocument/2006/relationships" xmlns:w14="http://schemas.microsoft.com/office/word/2010/wordml">
+              <w:rPr>
+                <w:rFonts w:ascii="DejaVu Sans" w:hAnsi="DejaVu Sans" w:eastAsia="DejaVu Sans" w:cs="DejaVu Sans"/>
+                <w:sz w:val="22"/>
+                <w:szCs w:val="22"/>
+                <w:color w:val="000000"/>
+              </w:rPr>
+              <w:t xml:space="preserve">5.3 m</w:t>
+            </w:r>
+          </w:p>
+        </w:tc>
+        <w:tc>
+          <w:tcPr>
+            <w:tcBorders/>
+            <w:shd w:val="clear" w:color="auto" w:fill="FFFFFF"/>
+            <w:tcMar>
+              <w:top w:w="0" w:type="dxa"/>
+              <w:bottom w:w="0" w:type="dxa"/>
+              <w:left w:w="0" w:type="dxa"/>
+              <w:right w:w="0" w:type="dxa"/>
+            </w:tcMar>
+            <w:vAlign w:val="center"/>
+          </w:tcPr>
+          <w:p>
+            <w:pPr>
+              <w:jc w:val="right"/>
+              <w:spacing w:after="100" w:before="100" w:line="240"/>
+              <w:ind w:firstLine="0" w:left="100" w:right="100"/>
+            </w:pPr>
+            <w:r xmlns:w="http://schemas.openxmlformats.org/wordprocessingml/2006/main" xmlns:wp="http://schemas.openxmlformats.org/drawingml/2006/wordprocessingDrawing" xmlns:r="http://schemas.openxmlformats.org/officeDocument/2006/relationships" xmlns:w14="http://schemas.microsoft.com/office/word/2010/wordml">
+              <w:rPr>
+                <w:rFonts w:ascii="DejaVu Sans" w:hAnsi="DejaVu Sans" w:eastAsia="DejaVu Sans" w:cs="DejaVu Sans"/>
+                <w:sz w:val="22"/>
+                <w:szCs w:val="22"/>
+                <w:color w:val="000000"/>
+              </w:rPr>
+              <w:t xml:space="preserve">0.66</w:t>
+            </w:r>
+          </w:p>
+        </w:tc>
+        <w:tc>
+          <w:tcPr>
+            <w:tcBorders/>
+            <w:shd w:val="clear" w:color="auto" w:fill="FFFFFF"/>
+            <w:tcMar>
+              <w:top w:w="0" w:type="dxa"/>
+              <w:bottom w:w="0" w:type="dxa"/>
+              <w:left w:w="0" w:type="dxa"/>
+              <w:right w:w="0" w:type="dxa"/>
+            </w:tcMar>
+            <w:vAlign w:val="center"/>
+          </w:tcPr>
+          <w:p>
+            <w:pPr>
+              <w:jc w:val="left"/>
+              <w:spacing w:after="100" w:before="100" w:line="240"/>
+              <w:ind w:firstLine="0" w:left="100" w:right="100"/>
+            </w:pPr>
+            <w:r xmlns:w="http://schemas.openxmlformats.org/wordprocessingml/2006/main" xmlns:wp="http://schemas.openxmlformats.org/drawingml/2006/wordprocessingDrawing" xmlns:r="http://schemas.openxmlformats.org/officeDocument/2006/relationships" xmlns:w14="http://schemas.microsoft.com/office/word/2010/wordml">
+              <w:rPr>
+                <w:rFonts w:ascii="DejaVu Sans" w:hAnsi="DejaVu Sans" w:eastAsia="DejaVu Sans" w:cs="DejaVu Sans"/>
+                <w:sz w:val="22"/>
+                <w:szCs w:val="22"/>
+                <w:color w:val="000000"/>
+              </w:rPr>
+              <w:t xml:space="preserve">36 %</w:t>
+            </w:r>
+          </w:p>
+        </w:tc>
+      </w:tr>
+      <w:tr>
+        <w:trPr>
+          <w:cantSplit/>
+          <w:trHeight w:val="360" w:hRule="auto"/>
+        </w:trPr>
+        <w:tc>
+          <w:tcPr>
+            <w:tcBorders/>
+            <w:shd w:val="clear" w:color="auto" w:fill="FFFFFF"/>
+            <w:tcMar>
+              <w:top w:w="0" w:type="dxa"/>
+              <w:bottom w:w="0" w:type="dxa"/>
+              <w:left w:w="0" w:type="dxa"/>
+              <w:right w:w="0" w:type="dxa"/>
+            </w:tcMar>
+            <w:vAlign w:val="center"/>
+          </w:tcPr>
+          <w:p>
+            <w:pPr>
+              <w:jc w:val="left"/>
+              <w:spacing w:after="100" w:before="100" w:line="240"/>
+              <w:ind w:firstLine="0" w:left="100" w:right="100"/>
+            </w:pPr>
+            <w:r xmlns:w="http://schemas.openxmlformats.org/wordprocessingml/2006/main" xmlns:wp="http://schemas.openxmlformats.org/drawingml/2006/wordprocessingDrawing" xmlns:r="http://schemas.openxmlformats.org/officeDocument/2006/relationships" xmlns:w14="http://schemas.microsoft.com/office/word/2010/wordml">
+              <w:rPr>
+                <w:rFonts w:ascii="DejaVu Sans" w:hAnsi="DejaVu Sans" w:eastAsia="DejaVu Sans" w:cs="DejaVu Sans"/>
+                <w:sz w:val="22"/>
+                <w:szCs w:val="22"/>
+                <w:color w:val="000000"/>
+              </w:rPr>
+              <w:t xml:space="preserve"/>
+            </w:r>
+          </w:p>
+        </w:tc>
+        <w:tc>
+          <w:tcPr>
+            <w:tcBorders/>
+            <w:shd w:val="clear" w:color="auto" w:fill="FFFFFF"/>
+            <w:tcMar>
+              <w:top w:w="0" w:type="dxa"/>
+              <w:bottom w:w="0" w:type="dxa"/>
+              <w:left w:w="0" w:type="dxa"/>
+              <w:right w:w="0" w:type="dxa"/>
+            </w:tcMar>
+            <w:vAlign w:val="center"/>
+          </w:tcPr>
+          <w:p>
+            <w:pPr>
+              <w:jc w:val="left"/>
+              <w:spacing w:after="100" w:before="100" w:line="240"/>
+              <w:ind w:firstLine="0" w:left="100" w:right="100"/>
+            </w:pPr>
+            <w:r xmlns:w="http://schemas.openxmlformats.org/wordprocessingml/2006/main" xmlns:wp="http://schemas.openxmlformats.org/drawingml/2006/wordprocessingDrawing" xmlns:r="http://schemas.openxmlformats.org/officeDocument/2006/relationships" xmlns:w14="http://schemas.microsoft.com/office/word/2010/wordml">
+              <w:rPr>
+                <w:rFonts w:ascii="DejaVu Sans" w:hAnsi="DejaVu Sans" w:eastAsia="DejaVu Sans" w:cs="DejaVu Sans"/>
+                <w:sz w:val="22"/>
+                <w:szCs w:val="22"/>
+                <w:color w:val="000000"/>
+              </w:rPr>
+              <w:t xml:space="preserve">proxy</w:t>
+            </w:r>
+          </w:p>
+        </w:tc>
+        <w:tc>
+          <w:tcPr>
+            <w:tcBorders/>
+            <w:shd w:val="clear" w:color="auto" w:fill="FFFFFF"/>
+            <w:tcMar>
+              <w:top w:w="0" w:type="dxa"/>
+              <w:bottom w:w="0" w:type="dxa"/>
+              <w:left w:w="0" w:type="dxa"/>
+              <w:right w:w="0" w:type="dxa"/>
+            </w:tcMar>
+            <w:vAlign w:val="center"/>
+          </w:tcPr>
+          <w:p>
+            <w:pPr>
+              <w:jc w:val="left"/>
+              <w:spacing w:after="100" w:before="100" w:line="240"/>
+              <w:ind w:firstLine="0" w:left="100" w:right="100"/>
+            </w:pPr>
+            <w:r xmlns:w="http://schemas.openxmlformats.org/wordprocessingml/2006/main" xmlns:wp="http://schemas.openxmlformats.org/drawingml/2006/wordprocessingDrawing" xmlns:r="http://schemas.openxmlformats.org/officeDocument/2006/relationships" xmlns:w14="http://schemas.microsoft.com/office/word/2010/wordml">
+              <w:rPr>
+                <w:rFonts w:ascii="DejaVu Sans" w:hAnsi="DejaVu Sans" w:eastAsia="DejaVu Sans" w:cs="DejaVu Sans"/>
+                <w:sz w:val="22"/>
+                <w:szCs w:val="22"/>
+                <w:color w:val="000000"/>
+              </w:rPr>
+              <w:t xml:space="preserve">true</w:t>
+            </w:r>
+          </w:p>
+        </w:tc>
+        <w:tc>
+          <w:tcPr>
+            <w:tcBorders/>
+            <w:shd w:val="clear" w:color="auto" w:fill="FFFFFF"/>
+            <w:tcMar>
+              <w:top w:w="0" w:type="dxa"/>
+              <w:bottom w:w="0" w:type="dxa"/>
+              <w:left w:w="0" w:type="dxa"/>
+              <w:right w:w="0" w:type="dxa"/>
+            </w:tcMar>
+            <w:vAlign w:val="center"/>
+          </w:tcPr>
+          <w:p>
+            <w:pPr>
+              <w:jc w:val="left"/>
+              <w:spacing w:after="100" w:before="100" w:line="240"/>
+              <w:ind w:firstLine="0" w:left="100" w:right="100"/>
+            </w:pPr>
+            <w:r xmlns:w="http://schemas.openxmlformats.org/wordprocessingml/2006/main" xmlns:wp="http://schemas.openxmlformats.org/drawingml/2006/wordprocessingDrawing" xmlns:r="http://schemas.openxmlformats.org/officeDocument/2006/relationships" xmlns:w14="http://schemas.microsoft.com/office/word/2010/wordml">
+              <w:rPr>
+                <w:rFonts w:ascii="DejaVu Sans" w:hAnsi="DejaVu Sans" w:eastAsia="DejaVu Sans" w:cs="DejaVu Sans"/>
+                <w:sz w:val="22"/>
+                <w:szCs w:val="22"/>
+                <w:color w:val="000000"/>
+              </w:rPr>
+              <w:t xml:space="preserve">7 m</w:t>
+            </w:r>
+          </w:p>
+        </w:tc>
+        <w:tc>
+          <w:tcPr>
+            <w:tcBorders/>
+            <w:shd w:val="clear" w:color="auto" w:fill="FFFFFF"/>
+            <w:tcMar>
+              <w:top w:w="0" w:type="dxa"/>
+              <w:bottom w:w="0" w:type="dxa"/>
+              <w:left w:w="0" w:type="dxa"/>
+              <w:right w:w="0" w:type="dxa"/>
+            </w:tcMar>
+            <w:vAlign w:val="center"/>
+          </w:tcPr>
+          <w:p>
+            <w:pPr>
+              <w:jc w:val="right"/>
+              <w:spacing w:after="100" w:before="100" w:line="240"/>
+              <w:ind w:firstLine="0" w:left="100" w:right="100"/>
+            </w:pPr>
+            <w:r xmlns:w="http://schemas.openxmlformats.org/wordprocessingml/2006/main" xmlns:wp="http://schemas.openxmlformats.org/drawingml/2006/wordprocessingDrawing" xmlns:r="http://schemas.openxmlformats.org/officeDocument/2006/relationships" xmlns:w14="http://schemas.microsoft.com/office/word/2010/wordml">
+              <w:rPr>
+                <w:rFonts w:ascii="DejaVu Sans" w:hAnsi="DejaVu Sans" w:eastAsia="DejaVu Sans" w:cs="DejaVu Sans"/>
+                <w:sz w:val="22"/>
+                <w:szCs w:val="22"/>
+                <w:color w:val="000000"/>
+              </w:rPr>
+              <w:t xml:space="preserve">0.40</w:t>
+            </w:r>
+          </w:p>
+        </w:tc>
+        <w:tc>
+          <w:tcPr>
+            <w:tcBorders/>
+            <w:shd w:val="clear" w:color="auto" w:fill="FFFFFF"/>
+            <w:tcMar>
+              <w:top w:w="0" w:type="dxa"/>
+              <w:bottom w:w="0" w:type="dxa"/>
+              <w:left w:w="0" w:type="dxa"/>
+              <w:right w:w="0" w:type="dxa"/>
+            </w:tcMar>
+            <w:vAlign w:val="center"/>
+          </w:tcPr>
+          <w:p>
+            <w:pPr>
+              <w:jc w:val="left"/>
+              <w:spacing w:after="100" w:before="100" w:line="240"/>
+              <w:ind w:firstLine="0" w:left="100" w:right="100"/>
+            </w:pPr>
+            <w:r xmlns:w="http://schemas.openxmlformats.org/wordprocessingml/2006/main" xmlns:wp="http://schemas.openxmlformats.org/drawingml/2006/wordprocessingDrawing" xmlns:r="http://schemas.openxmlformats.org/officeDocument/2006/relationships" xmlns:w14="http://schemas.microsoft.com/office/word/2010/wordml">
+              <w:rPr>
+                <w:rFonts w:ascii="DejaVu Sans" w:hAnsi="DejaVu Sans" w:eastAsia="DejaVu Sans" w:cs="DejaVu Sans"/>
+                <w:sz w:val="22"/>
+                <w:szCs w:val="22"/>
+                <w:color w:val="000000"/>
+              </w:rPr>
+              <w:t xml:space="preserve">61 %</w:t>
+            </w:r>
+          </w:p>
+        </w:tc>
+      </w:tr>
+      <w:tr>
+        <w:trPr>
+          <w:cantSplit/>
+          <w:trHeight w:val="360" w:hRule="auto"/>
+        </w:trPr>
+        <w:tc>
+          <w:tcPr>
+            <w:tcBorders/>
+            <w:shd w:val="clear" w:color="auto" w:fill="FFFFFF"/>
+            <w:tcMar>
+              <w:top w:w="0" w:type="dxa"/>
+              <w:bottom w:w="0" w:type="dxa"/>
+              <w:left w:w="0" w:type="dxa"/>
+              <w:right w:w="0" w:type="dxa"/>
+            </w:tcMar>
+            <w:vAlign w:val="center"/>
+          </w:tcPr>
+          <w:p>
+            <w:pPr>
+              <w:jc w:val="left"/>
+              <w:spacing w:after="100" w:before="100" w:line="240"/>
+              <w:ind w:firstLine="0" w:left="100" w:right="100"/>
+            </w:pPr>
+            <w:r xmlns:w="http://schemas.openxmlformats.org/wordprocessingml/2006/main" xmlns:wp="http://schemas.openxmlformats.org/drawingml/2006/wordprocessingDrawing" xmlns:r="http://schemas.openxmlformats.org/officeDocument/2006/relationships" xmlns:w14="http://schemas.microsoft.com/office/word/2010/wordml">
+              <w:rPr>
+                <w:rFonts w:ascii="DejaVu Sans" w:hAnsi="DejaVu Sans" w:eastAsia="DejaVu Sans" w:cs="DejaVu Sans"/>
+                <w:sz w:val="22"/>
+                <w:szCs w:val="22"/>
+                <w:color w:val="000000"/>
+              </w:rPr>
+              <w:t xml:space="preserve"/>
+            </w:r>
+          </w:p>
+        </w:tc>
+        <w:tc>
+          <w:tcPr>
+            <w:tcBorders/>
+            <w:shd w:val="clear" w:color="auto" w:fill="FFFFFF"/>
+            <w:tcMar>
+              <w:top w:w="0" w:type="dxa"/>
+              <w:bottom w:w="0" w:type="dxa"/>
+              <w:left w:w="0" w:type="dxa"/>
+              <w:right w:w="0" w:type="dxa"/>
+            </w:tcMar>
+            <w:vAlign w:val="center"/>
+          </w:tcPr>
+          <w:p>
+            <w:pPr>
+              <w:jc w:val="left"/>
+              <w:spacing w:after="100" w:before="100" w:line="240"/>
+              <w:ind w:firstLine="0" w:left="100" w:right="100"/>
+            </w:pPr>
+            <w:r xmlns:w="http://schemas.openxmlformats.org/wordprocessingml/2006/main" xmlns:wp="http://schemas.openxmlformats.org/drawingml/2006/wordprocessingDrawing" xmlns:r="http://schemas.openxmlformats.org/officeDocument/2006/relationships" xmlns:w14="http://schemas.microsoft.com/office/word/2010/wordml">
+              <w:rPr>
+                <w:rFonts w:ascii="DejaVu Sans" w:hAnsi="DejaVu Sans" w:eastAsia="DejaVu Sans" w:cs="DejaVu Sans"/>
+                <w:sz w:val="22"/>
+                <w:szCs w:val="22"/>
+                <w:color w:val="000000"/>
+              </w:rPr>
+              <w:t xml:space="preserve">proxy</w:t>
+            </w:r>
+          </w:p>
+        </w:tc>
+        <w:tc>
+          <w:tcPr>
+            <w:tcBorders/>
+            <w:shd w:val="clear" w:color="auto" w:fill="FFFFFF"/>
+            <w:tcMar>
+              <w:top w:w="0" w:type="dxa"/>
+              <w:bottom w:w="0" w:type="dxa"/>
+              <w:left w:w="0" w:type="dxa"/>
+              <w:right w:w="0" w:type="dxa"/>
+            </w:tcMar>
+            <w:vAlign w:val="center"/>
+          </w:tcPr>
+          <w:p>
+            <w:pPr>
+              <w:jc w:val="left"/>
+              <w:spacing w:after="100" w:before="100" w:line="240"/>
+              <w:ind w:firstLine="0" w:left="100" w:right="100"/>
+            </w:pPr>
+            <w:r xmlns:w="http://schemas.openxmlformats.org/wordprocessingml/2006/main" xmlns:wp="http://schemas.openxmlformats.org/drawingml/2006/wordprocessingDrawing" xmlns:r="http://schemas.openxmlformats.org/officeDocument/2006/relationships" xmlns:w14="http://schemas.microsoft.com/office/word/2010/wordml">
+              <w:rPr>
+                <w:rFonts w:ascii="DejaVu Sans" w:hAnsi="DejaVu Sans" w:eastAsia="DejaVu Sans" w:cs="DejaVu Sans"/>
+                <w:sz w:val="22"/>
+                <w:szCs w:val="22"/>
+                <w:color w:val="000000"/>
+              </w:rPr>
+              <w:t xml:space="preserve">proxy</w:t>
+            </w:r>
+          </w:p>
+        </w:tc>
+        <w:tc>
+          <w:tcPr>
+            <w:tcBorders/>
+            <w:shd w:val="clear" w:color="auto" w:fill="FFFFFF"/>
+            <w:tcMar>
+              <w:top w:w="0" w:type="dxa"/>
+              <w:bottom w:w="0" w:type="dxa"/>
+              <w:left w:w="0" w:type="dxa"/>
+              <w:right w:w="0" w:type="dxa"/>
+            </w:tcMar>
+            <w:vAlign w:val="center"/>
+          </w:tcPr>
+          <w:p>
+            <w:pPr>
+              <w:jc w:val="left"/>
+              <w:spacing w:after="100" w:before="100" w:line="240"/>
+              <w:ind w:firstLine="0" w:left="100" w:right="100"/>
+            </w:pPr>
+            <w:r xmlns:w="http://schemas.openxmlformats.org/wordprocessingml/2006/main" xmlns:wp="http://schemas.openxmlformats.org/drawingml/2006/wordprocessingDrawing" xmlns:r="http://schemas.openxmlformats.org/officeDocument/2006/relationships" xmlns:w14="http://schemas.microsoft.com/office/word/2010/wordml">
+              <w:rPr>
+                <w:rFonts w:ascii="DejaVu Sans" w:hAnsi="DejaVu Sans" w:eastAsia="DejaVu Sans" w:cs="DejaVu Sans"/>
+                <w:sz w:val="22"/>
+                <w:szCs w:val="22"/>
+                <w:color w:val="000000"/>
+              </w:rPr>
+              <w:t xml:space="preserve">7 m</w:t>
+            </w:r>
+          </w:p>
+        </w:tc>
+        <w:tc>
+          <w:tcPr>
+            <w:tcBorders/>
+            <w:shd w:val="clear" w:color="auto" w:fill="FFFFFF"/>
+            <w:tcMar>
+              <w:top w:w="0" w:type="dxa"/>
+              <w:bottom w:w="0" w:type="dxa"/>
+              <w:left w:w="0" w:type="dxa"/>
+              <w:right w:w="0" w:type="dxa"/>
+            </w:tcMar>
+            <w:vAlign w:val="center"/>
+          </w:tcPr>
+          <w:p>
+            <w:pPr>
+              <w:jc w:val="right"/>
+              <w:spacing w:after="100" w:before="100" w:line="240"/>
+              <w:ind w:firstLine="0" w:left="100" w:right="100"/>
+            </w:pPr>
+            <w:r xmlns:w="http://schemas.openxmlformats.org/wordprocessingml/2006/main" xmlns:wp="http://schemas.openxmlformats.org/drawingml/2006/wordprocessingDrawing" xmlns:r="http://schemas.openxmlformats.org/officeDocument/2006/relationships" xmlns:w14="http://schemas.microsoft.com/office/word/2010/wordml">
+              <w:rPr>
+                <w:rFonts w:ascii="DejaVu Sans" w:hAnsi="DejaVu Sans" w:eastAsia="DejaVu Sans" w:cs="DejaVu Sans"/>
+                <w:sz w:val="22"/>
+                <w:szCs w:val="22"/>
+                <w:color w:val="000000"/>
+              </w:rPr>
+              <w:t xml:space="preserve">0.41</w:t>
+            </w:r>
+          </w:p>
+        </w:tc>
+        <w:tc>
+          <w:tcPr>
+            <w:tcBorders/>
+            <w:shd w:val="clear" w:color="auto" w:fill="FFFFFF"/>
+            <w:tcMar>
+              <w:top w:w="0" w:type="dxa"/>
+              <w:bottom w:w="0" w:type="dxa"/>
+              <w:left w:w="0" w:type="dxa"/>
+              <w:right w:w="0" w:type="dxa"/>
+            </w:tcMar>
+            <w:vAlign w:val="center"/>
+          </w:tcPr>
+          <w:p>
+            <w:pPr>
+              <w:jc w:val="left"/>
+              <w:spacing w:after="100" w:before="100" w:line="240"/>
+              <w:ind w:firstLine="0" w:left="100" w:right="100"/>
+            </w:pPr>
+            <w:r xmlns:w="http://schemas.openxmlformats.org/wordprocessingml/2006/main" xmlns:wp="http://schemas.openxmlformats.org/drawingml/2006/wordprocessingDrawing" xmlns:r="http://schemas.openxmlformats.org/officeDocument/2006/relationships" xmlns:w14="http://schemas.microsoft.com/office/word/2010/wordml">
+              <w:rPr>
+                <w:rFonts w:ascii="DejaVu Sans" w:hAnsi="DejaVu Sans" w:eastAsia="DejaVu Sans" w:cs="DejaVu Sans"/>
+                <w:sz w:val="22"/>
+                <w:szCs w:val="22"/>
+                <w:color w:val="000000"/>
+              </w:rPr>
+              <w:t xml:space="preserve">60 %</w:t>
+            </w:r>
+          </w:p>
+        </w:tc>
+      </w:tr>
+      <w:tr>
+        <w:trPr>
+          <w:cantSplit/>
+          <w:trHeight w:val="360" w:hRule="auto"/>
+        </w:trPr>
+        <w:tc>
+          <w:tcPr>
+            <w:tcBorders/>
+            <w:shd w:val="clear" w:color="auto" w:fill="FFFFFF"/>
+            <w:tcMar>
+              <w:top w:w="0" w:type="dxa"/>
+              <w:bottom w:w="0" w:type="dxa"/>
+              <w:left w:w="0" w:type="dxa"/>
+              <w:right w:w="0" w:type="dxa"/>
+            </w:tcMar>
+            <w:vAlign w:val="center"/>
+          </w:tcPr>
+          <w:p>
+            <w:pPr>
+              <w:jc w:val="left"/>
+              <w:spacing w:after="100" w:before="100" w:line="240"/>
+              <w:ind w:firstLine="0" w:left="100" w:right="100"/>
+            </w:pPr>
+            <w:r xmlns:w="http://schemas.openxmlformats.org/wordprocessingml/2006/main" xmlns:wp="http://schemas.openxmlformats.org/drawingml/2006/wordprocessingDrawing" xmlns:r="http://schemas.openxmlformats.org/officeDocument/2006/relationships" xmlns:w14="http://schemas.microsoft.com/office/word/2010/wordml">
+              <w:rPr>
+                <w:rFonts w:ascii="DejaVu Sans" w:hAnsi="DejaVu Sans" w:eastAsia="DejaVu Sans" w:cs="DejaVu Sans"/>
+                <w:sz w:val="22"/>
+                <w:szCs w:val="22"/>
+                <w:color w:val="000000"/>
+              </w:rPr>
+              <w:t xml:space="preserve">natural lake</w:t>
+            </w:r>
+          </w:p>
+        </w:tc>
+        <w:tc>
+          <w:tcPr>
+            <w:tcBorders/>
+            <w:shd w:val="clear" w:color="auto" w:fill="FFFFFF"/>
+            <w:tcMar>
+              <w:top w:w="0" w:type="dxa"/>
+              <w:bottom w:w="0" w:type="dxa"/>
+              <w:left w:w="0" w:type="dxa"/>
+              <w:right w:w="0" w:type="dxa"/>
+            </w:tcMar>
+            <w:vAlign w:val="center"/>
+          </w:tcPr>
+          <w:p>
+            <w:pPr>
+              <w:jc w:val="left"/>
+              <w:spacing w:after="100" w:before="100" w:line="240"/>
+              <w:ind w:firstLine="0" w:left="100" w:right="100"/>
+            </w:pPr>
+            <w:r xmlns:w="http://schemas.openxmlformats.org/wordprocessingml/2006/main" xmlns:wp="http://schemas.openxmlformats.org/drawingml/2006/wordprocessingDrawing" xmlns:r="http://schemas.openxmlformats.org/officeDocument/2006/relationships" xmlns:w14="http://schemas.microsoft.com/office/word/2010/wordml">
+              <w:rPr>
+                <w:rFonts w:ascii="DejaVu Sans" w:hAnsi="DejaVu Sans" w:eastAsia="DejaVu Sans" w:cs="DejaVu Sans"/>
+                <w:sz w:val="22"/>
+                <w:szCs w:val="22"/>
+                <w:color w:val="000000"/>
+              </w:rPr>
+              <w:t xml:space="preserve">true</w:t>
+            </w:r>
+          </w:p>
+        </w:tc>
+        <w:tc>
+          <w:tcPr>
+            <w:tcBorders/>
+            <w:shd w:val="clear" w:color="auto" w:fill="FFFFFF"/>
+            <w:tcMar>
+              <w:top w:w="0" w:type="dxa"/>
+              <w:bottom w:w="0" w:type="dxa"/>
+              <w:left w:w="0" w:type="dxa"/>
+              <w:right w:w="0" w:type="dxa"/>
+            </w:tcMar>
+            <w:vAlign w:val="center"/>
+          </w:tcPr>
+          <w:p>
+            <w:pPr>
+              <w:jc w:val="left"/>
+              <w:spacing w:after="100" w:before="100" w:line="240"/>
+              <w:ind w:firstLine="0" w:left="100" w:right="100"/>
+            </w:pPr>
+            <w:r xmlns:w="http://schemas.openxmlformats.org/wordprocessingml/2006/main" xmlns:wp="http://schemas.openxmlformats.org/drawingml/2006/wordprocessingDrawing" xmlns:r="http://schemas.openxmlformats.org/officeDocument/2006/relationships" xmlns:w14="http://schemas.microsoft.com/office/word/2010/wordml">
+              <w:rPr>
+                <w:rFonts w:ascii="DejaVu Sans" w:hAnsi="DejaVu Sans" w:eastAsia="DejaVu Sans" w:cs="DejaVu Sans"/>
+                <w:sz w:val="22"/>
+                <w:szCs w:val="22"/>
+                <w:color w:val="000000"/>
+              </w:rPr>
+              <w:t xml:space="preserve">true</w:t>
+            </w:r>
+          </w:p>
+        </w:tc>
+        <w:tc>
+          <w:tcPr>
+            <w:tcBorders/>
+            <w:shd w:val="clear" w:color="auto" w:fill="FFFFFF"/>
+            <w:tcMar>
+              <w:top w:w="0" w:type="dxa"/>
+              <w:bottom w:w="0" w:type="dxa"/>
+              <w:left w:w="0" w:type="dxa"/>
+              <w:right w:w="0" w:type="dxa"/>
+            </w:tcMar>
+            <w:vAlign w:val="center"/>
+          </w:tcPr>
+          <w:p>
+            <w:pPr>
+              <w:jc w:val="left"/>
+              <w:spacing w:after="100" w:before="100" w:line="240"/>
+              <w:ind w:firstLine="0" w:left="100" w:right="100"/>
+            </w:pPr>
+            <w:r xmlns:w="http://schemas.openxmlformats.org/wordprocessingml/2006/main" xmlns:wp="http://schemas.openxmlformats.org/drawingml/2006/wordprocessingDrawing" xmlns:r="http://schemas.openxmlformats.org/officeDocument/2006/relationships" xmlns:w14="http://schemas.microsoft.com/office/word/2010/wordml">
+              <w:rPr>
+                <w:rFonts w:ascii="DejaVu Sans" w:hAnsi="DejaVu Sans" w:eastAsia="DejaVu Sans" w:cs="DejaVu Sans"/>
+                <w:sz w:val="22"/>
+                <w:szCs w:val="22"/>
+                <w:color w:val="000000"/>
+              </w:rPr>
+              <w:t xml:space="preserve"/>
+            </w:r>
+          </w:p>
+        </w:tc>
+        <w:tc>
+          <w:tcPr>
+            <w:tcBorders/>
+            <w:shd w:val="clear" w:color="auto" w:fill="FFFFFF"/>
+            <w:tcMar>
+              <w:top w:w="0" w:type="dxa"/>
+              <w:bottom w:w="0" w:type="dxa"/>
+              <w:left w:w="0" w:type="dxa"/>
+              <w:right w:w="0" w:type="dxa"/>
+            </w:tcMar>
+            <w:vAlign w:val="center"/>
+          </w:tcPr>
+          <w:p>
+            <w:pPr>
+              <w:jc w:val="right"/>
+              <w:spacing w:after="100" w:before="100" w:line="240"/>
+              <w:ind w:firstLine="0" w:left="100" w:right="100"/>
+            </w:pPr>
+            <w:r xmlns:w="http://schemas.openxmlformats.org/wordprocessingml/2006/main" xmlns:wp="http://schemas.openxmlformats.org/drawingml/2006/wordprocessingDrawing" xmlns:r="http://schemas.openxmlformats.org/officeDocument/2006/relationships" xmlns:w14="http://schemas.microsoft.com/office/word/2010/wordml">
+              <w:rPr>
+                <w:rFonts w:ascii="DejaVu Sans" w:hAnsi="DejaVu Sans" w:eastAsia="DejaVu Sans" w:cs="DejaVu Sans"/>
+                <w:sz w:val="22"/>
+                <w:szCs w:val="22"/>
+                <w:color w:val="000000"/>
+              </w:rPr>
+              <w:t xml:space="preserve"/>
+            </w:r>
+          </w:p>
+        </w:tc>
+        <w:tc>
+          <w:tcPr>
+            <w:tcBorders/>
+            <w:shd w:val="clear" w:color="auto" w:fill="FFFFFF"/>
+            <w:tcMar>
+              <w:top w:w="0" w:type="dxa"/>
+              <w:bottom w:w="0" w:type="dxa"/>
+              <w:left w:w="0" w:type="dxa"/>
+              <w:right w:w="0" w:type="dxa"/>
+            </w:tcMar>
+            <w:vAlign w:val="center"/>
+          </w:tcPr>
+          <w:p>
+            <w:pPr>
+              <w:jc w:val="left"/>
+              <w:spacing w:after="100" w:before="100" w:line="240"/>
+              <w:ind w:firstLine="0" w:left="100" w:right="100"/>
+            </w:pPr>
+            <w:r xmlns:w="http://schemas.openxmlformats.org/wordprocessingml/2006/main" xmlns:wp="http://schemas.openxmlformats.org/drawingml/2006/wordprocessingDrawing" xmlns:r="http://schemas.openxmlformats.org/officeDocument/2006/relationships" xmlns:w14="http://schemas.microsoft.com/office/word/2010/wordml">
+              <w:rPr>
+                <w:rFonts w:ascii="DejaVu Sans" w:hAnsi="DejaVu Sans" w:eastAsia="DejaVu Sans" w:cs="DejaVu Sans"/>
+                <w:sz w:val="22"/>
+                <w:szCs w:val="22"/>
+                <w:color w:val="000000"/>
+              </w:rPr>
+              <w:t xml:space="preserve"/>
+            </w:r>
+          </w:p>
+        </w:tc>
+      </w:tr>
+      <w:tr>
+        <w:trPr>
+          <w:cantSplit/>
+          <w:trHeight w:val="360" w:hRule="auto"/>
+        </w:trPr>
+        <w:tc>
+          <w:tcPr>
+            <w:tcBorders/>
+            <w:shd w:val="clear" w:color="auto" w:fill="FFFFFF"/>
+            <w:tcMar>
+              <w:top w:w="0" w:type="dxa"/>
+              <w:bottom w:w="0" w:type="dxa"/>
+              <w:left w:w="0" w:type="dxa"/>
+              <w:right w:w="0" w:type="dxa"/>
+            </w:tcMar>
+            <w:vAlign w:val="center"/>
+          </w:tcPr>
+          <w:p>
+            <w:pPr>
+              <w:jc w:val="left"/>
+              <w:spacing w:after="100" w:before="100" w:line="240"/>
+              <w:ind w:firstLine="0" w:left="100" w:right="100"/>
+            </w:pPr>
+            <w:r xmlns:w="http://schemas.openxmlformats.org/wordprocessingml/2006/main" xmlns:wp="http://schemas.openxmlformats.org/drawingml/2006/wordprocessingDrawing" xmlns:r="http://schemas.openxmlformats.org/officeDocument/2006/relationships" xmlns:w14="http://schemas.microsoft.com/office/word/2010/wordml">
+              <w:rPr>
+                <w:rFonts w:ascii="DejaVu Sans" w:hAnsi="DejaVu Sans" w:eastAsia="DejaVu Sans" w:cs="DejaVu Sans"/>
+                <w:sz w:val="22"/>
+                <w:szCs w:val="22"/>
+                <w:color w:val="000000"/>
+              </w:rPr>
+              <w:t xml:space="preserve"/>
+            </w:r>
+          </w:p>
+        </w:tc>
+        <w:tc>
+          <w:tcPr>
+            <w:tcBorders/>
+            <w:shd w:val="clear" w:color="auto" w:fill="FFFFFF"/>
+            <w:tcMar>
+              <w:top w:w="0" w:type="dxa"/>
+              <w:bottom w:w="0" w:type="dxa"/>
+              <w:left w:w="0" w:type="dxa"/>
+              <w:right w:w="0" w:type="dxa"/>
+            </w:tcMar>
+            <w:vAlign w:val="center"/>
+          </w:tcPr>
+          <w:p>
+            <w:pPr>
+              <w:jc w:val="left"/>
+              <w:spacing w:after="100" w:before="100" w:line="240"/>
+              <w:ind w:firstLine="0" w:left="100" w:right="100"/>
+            </w:pPr>
+            <w:r xmlns:w="http://schemas.openxmlformats.org/wordprocessingml/2006/main" xmlns:wp="http://schemas.openxmlformats.org/drawingml/2006/wordprocessingDrawing" xmlns:r="http://schemas.openxmlformats.org/officeDocument/2006/relationships" xmlns:w14="http://schemas.microsoft.com/office/word/2010/wordml">
+              <w:rPr>
+                <w:rFonts w:ascii="DejaVu Sans" w:hAnsi="DejaVu Sans" w:eastAsia="DejaVu Sans" w:cs="DejaVu Sans"/>
+                <w:sz w:val="22"/>
+                <w:szCs w:val="22"/>
+                <w:color w:val="000000"/>
+              </w:rPr>
+              <w:t xml:space="preserve">true</w:t>
+            </w:r>
+          </w:p>
+        </w:tc>
+        <w:tc>
+          <w:tcPr>
+            <w:tcBorders/>
+            <w:shd w:val="clear" w:color="auto" w:fill="FFFFFF"/>
+            <w:tcMar>
+              <w:top w:w="0" w:type="dxa"/>
+              <w:bottom w:w="0" w:type="dxa"/>
+              <w:left w:w="0" w:type="dxa"/>
+              <w:right w:w="0" w:type="dxa"/>
+            </w:tcMar>
+            <w:vAlign w:val="center"/>
+          </w:tcPr>
+          <w:p>
+            <w:pPr>
+              <w:jc w:val="left"/>
+              <w:spacing w:after="100" w:before="100" w:line="240"/>
+              <w:ind w:firstLine="0" w:left="100" w:right="100"/>
+            </w:pPr>
+            <w:r xmlns:w="http://schemas.openxmlformats.org/wordprocessingml/2006/main" xmlns:wp="http://schemas.openxmlformats.org/drawingml/2006/wordprocessingDrawing" xmlns:r="http://schemas.openxmlformats.org/officeDocument/2006/relationships" xmlns:w14="http://schemas.microsoft.com/office/word/2010/wordml">
+              <w:rPr>
+                <w:rFonts w:ascii="DejaVu Sans" w:hAnsi="DejaVu Sans" w:eastAsia="DejaVu Sans" w:cs="DejaVu Sans"/>
+                <w:sz w:val="22"/>
+                <w:szCs w:val="22"/>
+                <w:color w:val="000000"/>
+              </w:rPr>
+              <w:t xml:space="preserve">proxy</w:t>
+            </w:r>
+          </w:p>
+        </w:tc>
+        <w:tc>
+          <w:tcPr>
+            <w:tcBorders/>
+            <w:shd w:val="clear" w:color="auto" w:fill="FFFFFF"/>
+            <w:tcMar>
+              <w:top w:w="0" w:type="dxa"/>
+              <w:bottom w:w="0" w:type="dxa"/>
+              <w:left w:w="0" w:type="dxa"/>
+              <w:right w:w="0" w:type="dxa"/>
+            </w:tcMar>
+            <w:vAlign w:val="center"/>
+          </w:tcPr>
+          <w:p>
+            <w:pPr>
+              <w:jc w:val="left"/>
+              <w:spacing w:after="100" w:before="100" w:line="240"/>
+              <w:ind w:firstLine="0" w:left="100" w:right="100"/>
+            </w:pPr>
+            <w:r xmlns:w="http://schemas.openxmlformats.org/wordprocessingml/2006/main" xmlns:wp="http://schemas.openxmlformats.org/drawingml/2006/wordprocessingDrawing" xmlns:r="http://schemas.openxmlformats.org/officeDocument/2006/relationships" xmlns:w14="http://schemas.microsoft.com/office/word/2010/wordml">
+              <w:rPr>
+                <w:rFonts w:ascii="DejaVu Sans" w:hAnsi="DejaVu Sans" w:eastAsia="DejaVu Sans" w:cs="DejaVu Sans"/>
+                <w:sz w:val="22"/>
+                <w:szCs w:val="22"/>
+                <w:color w:val="000000"/>
+              </w:rPr>
+              <w:t xml:space="preserve">4.1 m</w:t>
+            </w:r>
+          </w:p>
+        </w:tc>
+        <w:tc>
+          <w:tcPr>
+            <w:tcBorders/>
+            <w:shd w:val="clear" w:color="auto" w:fill="FFFFFF"/>
+            <w:tcMar>
+              <w:top w:w="0" w:type="dxa"/>
+              <w:bottom w:w="0" w:type="dxa"/>
+              <w:left w:w="0" w:type="dxa"/>
+              <w:right w:w="0" w:type="dxa"/>
+            </w:tcMar>
+            <w:vAlign w:val="center"/>
+          </w:tcPr>
+          <w:p>
+            <w:pPr>
+              <w:jc w:val="right"/>
+              <w:spacing w:after="100" w:before="100" w:line="240"/>
+              <w:ind w:firstLine="0" w:left="100" w:right="100"/>
+            </w:pPr>
+            <w:r xmlns:w="http://schemas.openxmlformats.org/wordprocessingml/2006/main" xmlns:wp="http://schemas.openxmlformats.org/drawingml/2006/wordprocessingDrawing" xmlns:r="http://schemas.openxmlformats.org/officeDocument/2006/relationships" xmlns:w14="http://schemas.microsoft.com/office/word/2010/wordml">
+              <w:rPr>
+                <w:rFonts w:ascii="DejaVu Sans" w:hAnsi="DejaVu Sans" w:eastAsia="DejaVu Sans" w:cs="DejaVu Sans"/>
+                <w:sz w:val="22"/>
+                <w:szCs w:val="22"/>
+                <w:color w:val="000000"/>
+              </w:rPr>
+              <w:t xml:space="preserve">0.74</w:t>
+            </w:r>
+          </w:p>
+        </w:tc>
+        <w:tc>
+          <w:tcPr>
+            <w:tcBorders/>
+            <w:shd w:val="clear" w:color="auto" w:fill="FFFFFF"/>
+            <w:tcMar>
+              <w:top w:w="0" w:type="dxa"/>
+              <w:bottom w:w="0" w:type="dxa"/>
+              <w:left w:w="0" w:type="dxa"/>
+              <w:right w:w="0" w:type="dxa"/>
+            </w:tcMar>
+            <w:vAlign w:val="center"/>
+          </w:tcPr>
+          <w:p>
+            <w:pPr>
+              <w:jc w:val="left"/>
+              <w:spacing w:after="100" w:before="100" w:line="240"/>
+              <w:ind w:firstLine="0" w:left="100" w:right="100"/>
+            </w:pPr>
+            <w:r xmlns:w="http://schemas.openxmlformats.org/wordprocessingml/2006/main" xmlns:wp="http://schemas.openxmlformats.org/drawingml/2006/wordprocessingDrawing" xmlns:r="http://schemas.openxmlformats.org/officeDocument/2006/relationships" xmlns:w14="http://schemas.microsoft.com/office/word/2010/wordml">
+              <w:rPr>
+                <w:rFonts w:ascii="DejaVu Sans" w:hAnsi="DejaVu Sans" w:eastAsia="DejaVu Sans" w:cs="DejaVu Sans"/>
+                <w:sz w:val="22"/>
+                <w:szCs w:val="22"/>
+                <w:color w:val="000000"/>
+              </w:rPr>
+              <w:t xml:space="preserve">22 %</w:t>
+            </w:r>
+          </w:p>
+        </w:tc>
+      </w:tr>
+      <w:tr>
+        <w:trPr>
+          <w:cantSplit/>
+          <w:trHeight w:val="360" w:hRule="auto"/>
+        </w:trPr>
+        <w:tc>
+          <w:tcPr>
+            <w:tcBorders/>
+            <w:shd w:val="clear" w:color="auto" w:fill="FFFFFF"/>
+            <w:tcMar>
+              <w:top w:w="0" w:type="dxa"/>
+              <w:bottom w:w="0" w:type="dxa"/>
+              <w:left w:w="0" w:type="dxa"/>
+              <w:right w:w="0" w:type="dxa"/>
+            </w:tcMar>
+            <w:vAlign w:val="center"/>
+          </w:tcPr>
+          <w:p>
+            <w:pPr>
+              <w:jc w:val="left"/>
+              <w:spacing w:after="100" w:before="100" w:line="240"/>
+              <w:ind w:firstLine="0" w:left="100" w:right="100"/>
+            </w:pPr>
+            <w:r xmlns:w="http://schemas.openxmlformats.org/wordprocessingml/2006/main" xmlns:wp="http://schemas.openxmlformats.org/drawingml/2006/wordprocessingDrawing" xmlns:r="http://schemas.openxmlformats.org/officeDocument/2006/relationships" xmlns:w14="http://schemas.microsoft.com/office/word/2010/wordml">
+              <w:rPr>
+                <w:rFonts w:ascii="DejaVu Sans" w:hAnsi="DejaVu Sans" w:eastAsia="DejaVu Sans" w:cs="DejaVu Sans"/>
+                <w:sz w:val="22"/>
+                <w:szCs w:val="22"/>
+                <w:color w:val="000000"/>
+              </w:rPr>
+              <w:t xml:space="preserve"/>
+            </w:r>
+          </w:p>
+        </w:tc>
+        <w:tc>
+          <w:tcPr>
+            <w:tcBorders/>
+            <w:shd w:val="clear" w:color="auto" w:fill="FFFFFF"/>
+            <w:tcMar>
+              <w:top w:w="0" w:type="dxa"/>
+              <w:bottom w:w="0" w:type="dxa"/>
+              <w:left w:w="0" w:type="dxa"/>
+              <w:right w:w="0" w:type="dxa"/>
+            </w:tcMar>
+            <w:vAlign w:val="center"/>
+          </w:tcPr>
+          <w:p>
+            <w:pPr>
+              <w:jc w:val="left"/>
+              <w:spacing w:after="100" w:before="100" w:line="240"/>
+              <w:ind w:firstLine="0" w:left="100" w:right="100"/>
+            </w:pPr>
+            <w:r xmlns:w="http://schemas.openxmlformats.org/wordprocessingml/2006/main" xmlns:wp="http://schemas.openxmlformats.org/drawingml/2006/wordprocessingDrawing" xmlns:r="http://schemas.openxmlformats.org/officeDocument/2006/relationships" xmlns:w14="http://schemas.microsoft.com/office/word/2010/wordml">
+              <w:rPr>
+                <w:rFonts w:ascii="DejaVu Sans" w:hAnsi="DejaVu Sans" w:eastAsia="DejaVu Sans" w:cs="DejaVu Sans"/>
+                <w:sz w:val="22"/>
+                <w:szCs w:val="22"/>
+                <w:color w:val="000000"/>
+              </w:rPr>
+              <w:t xml:space="preserve">proxy</w:t>
+            </w:r>
+          </w:p>
+        </w:tc>
+        <w:tc>
+          <w:tcPr>
+            <w:tcBorders/>
+            <w:shd w:val="clear" w:color="auto" w:fill="FFFFFF"/>
+            <w:tcMar>
+              <w:top w:w="0" w:type="dxa"/>
+              <w:bottom w:w="0" w:type="dxa"/>
+              <w:left w:w="0" w:type="dxa"/>
+              <w:right w:w="0" w:type="dxa"/>
+            </w:tcMar>
+            <w:vAlign w:val="center"/>
+          </w:tcPr>
+          <w:p>
+            <w:pPr>
+              <w:jc w:val="left"/>
+              <w:spacing w:after="100" w:before="100" w:line="240"/>
+              <w:ind w:firstLine="0" w:left="100" w:right="100"/>
+            </w:pPr>
+            <w:r xmlns:w="http://schemas.openxmlformats.org/wordprocessingml/2006/main" xmlns:wp="http://schemas.openxmlformats.org/drawingml/2006/wordprocessingDrawing" xmlns:r="http://schemas.openxmlformats.org/officeDocument/2006/relationships" xmlns:w14="http://schemas.microsoft.com/office/word/2010/wordml">
+              <w:rPr>
+                <w:rFonts w:ascii="DejaVu Sans" w:hAnsi="DejaVu Sans" w:eastAsia="DejaVu Sans" w:cs="DejaVu Sans"/>
+                <w:sz w:val="22"/>
+                <w:szCs w:val="22"/>
+                <w:color w:val="000000"/>
+              </w:rPr>
+              <w:t xml:space="preserve">true</w:t>
+            </w:r>
+          </w:p>
+        </w:tc>
+        <w:tc>
+          <w:tcPr>
+            <w:tcBorders/>
+            <w:shd w:val="clear" w:color="auto" w:fill="FFFFFF"/>
+            <w:tcMar>
+              <w:top w:w="0" w:type="dxa"/>
+              <w:bottom w:w="0" w:type="dxa"/>
+              <w:left w:w="0" w:type="dxa"/>
+              <w:right w:w="0" w:type="dxa"/>
+            </w:tcMar>
+            <w:vAlign w:val="center"/>
+          </w:tcPr>
+          <w:p>
+            <w:pPr>
+              <w:jc w:val="left"/>
+              <w:spacing w:after="100" w:before="100" w:line="240"/>
+              <w:ind w:firstLine="0" w:left="100" w:right="100"/>
+            </w:pPr>
+            <w:r xmlns:w="http://schemas.openxmlformats.org/wordprocessingml/2006/main" xmlns:wp="http://schemas.openxmlformats.org/drawingml/2006/wordprocessingDrawing" xmlns:r="http://schemas.openxmlformats.org/officeDocument/2006/relationships" xmlns:w14="http://schemas.microsoft.com/office/word/2010/wordml">
+              <w:rPr>
+                <w:rFonts w:ascii="DejaVu Sans" w:hAnsi="DejaVu Sans" w:eastAsia="DejaVu Sans" w:cs="DejaVu Sans"/>
+                <w:sz w:val="22"/>
+                <w:szCs w:val="22"/>
+                <w:color w:val="000000"/>
+              </w:rPr>
+              <w:t xml:space="preserve">6.7 m</w:t>
+            </w:r>
+          </w:p>
+        </w:tc>
+        <w:tc>
+          <w:tcPr>
+            <w:tcBorders/>
+            <w:shd w:val="clear" w:color="auto" w:fill="FFFFFF"/>
+            <w:tcMar>
+              <w:top w:w="0" w:type="dxa"/>
+              <w:bottom w:w="0" w:type="dxa"/>
+              <w:left w:w="0" w:type="dxa"/>
+              <w:right w:w="0" w:type="dxa"/>
+            </w:tcMar>
+            <w:vAlign w:val="center"/>
+          </w:tcPr>
+          <w:p>
+            <w:pPr>
+              <w:jc w:val="right"/>
+              <w:spacing w:after="100" w:before="100" w:line="240"/>
+              <w:ind w:firstLine="0" w:left="100" w:right="100"/>
+            </w:pPr>
+            <w:r xmlns:w="http://schemas.openxmlformats.org/wordprocessingml/2006/main" xmlns:wp="http://schemas.openxmlformats.org/drawingml/2006/wordprocessingDrawing" xmlns:r="http://schemas.openxmlformats.org/officeDocument/2006/relationships" xmlns:w14="http://schemas.microsoft.com/office/word/2010/wordml">
+              <w:rPr>
+                <w:rFonts w:ascii="DejaVu Sans" w:hAnsi="DejaVu Sans" w:eastAsia="DejaVu Sans" w:cs="DejaVu Sans"/>
+                <w:sz w:val="22"/>
+                <w:szCs w:val="22"/>
+                <w:color w:val="000000"/>
+              </w:rPr>
+              <w:t xml:space="preserve">0.26</w:t>
+            </w:r>
+          </w:p>
+        </w:tc>
+        <w:tc>
+          <w:tcPr>
+            <w:tcBorders/>
+            <w:shd w:val="clear" w:color="auto" w:fill="FFFFFF"/>
+            <w:tcMar>
+              <w:top w:w="0" w:type="dxa"/>
+              <w:bottom w:w="0" w:type="dxa"/>
+              <w:left w:w="0" w:type="dxa"/>
+              <w:right w:w="0" w:type="dxa"/>
+            </w:tcMar>
+            <w:vAlign w:val="center"/>
+          </w:tcPr>
+          <w:p>
+            <w:pPr>
+              <w:jc w:val="left"/>
+              <w:spacing w:after="100" w:before="100" w:line="240"/>
+              <w:ind w:firstLine="0" w:left="100" w:right="100"/>
+            </w:pPr>
+            <w:r xmlns:w="http://schemas.openxmlformats.org/wordprocessingml/2006/main" xmlns:wp="http://schemas.openxmlformats.org/drawingml/2006/wordprocessingDrawing" xmlns:r="http://schemas.openxmlformats.org/officeDocument/2006/relationships" xmlns:w14="http://schemas.microsoft.com/office/word/2010/wordml">
+              <w:rPr>
+                <w:rFonts w:ascii="DejaVu Sans" w:hAnsi="DejaVu Sans" w:eastAsia="DejaVu Sans" w:cs="DejaVu Sans"/>
+                <w:sz w:val="22"/>
+                <w:szCs w:val="22"/>
+                <w:color w:val="000000"/>
+              </w:rPr>
+              <w:t xml:space="preserve">68 %</w:t>
+            </w:r>
+          </w:p>
+        </w:tc>
+      </w:tr>
+      <w:tr>
+        <w:trPr>
+          <w:cantSplit/>
+          <w:trHeight w:val="360" w:hRule="auto"/>
+        </w:trPr>
+        <w:tc>
+          <w:tcPr>
+            <w:tcBorders/>
+            <w:shd w:val="clear" w:color="auto" w:fill="FFFFFF"/>
+            <w:tcMar>
+              <w:top w:w="0" w:type="dxa"/>
+              <w:bottom w:w="0" w:type="dxa"/>
+              <w:left w:w="0" w:type="dxa"/>
+              <w:right w:w="0" w:type="dxa"/>
+            </w:tcMar>
+            <w:vAlign w:val="center"/>
+          </w:tcPr>
+          <w:p>
+            <w:pPr>
+              <w:jc w:val="left"/>
+              <w:spacing w:after="100" w:before="100" w:line="240"/>
+              <w:ind w:firstLine="0" w:left="100" w:right="100"/>
+            </w:pPr>
+            <w:r xmlns:w="http://schemas.openxmlformats.org/wordprocessingml/2006/main" xmlns:wp="http://schemas.openxmlformats.org/drawingml/2006/wordprocessingDrawing" xmlns:r="http://schemas.openxmlformats.org/officeDocument/2006/relationships" xmlns:w14="http://schemas.microsoft.com/office/word/2010/wordml">
+              <w:rPr>
+                <w:rFonts w:ascii="DejaVu Sans" w:hAnsi="DejaVu Sans" w:eastAsia="DejaVu Sans" w:cs="DejaVu Sans"/>
+                <w:sz w:val="22"/>
+                <w:szCs w:val="22"/>
+                <w:color w:val="000000"/>
+              </w:rPr>
+              <w:t xml:space="preserve"/>
+            </w:r>
+          </w:p>
+        </w:tc>
+        <w:tc>
+          <w:tcPr>
+            <w:tcBorders/>
+            <w:shd w:val="clear" w:color="auto" w:fill="FFFFFF"/>
+            <w:tcMar>
+              <w:top w:w="0" w:type="dxa"/>
+              <w:bottom w:w="0" w:type="dxa"/>
+              <w:left w:w="0" w:type="dxa"/>
+              <w:right w:w="0" w:type="dxa"/>
+            </w:tcMar>
+            <w:vAlign w:val="center"/>
+          </w:tcPr>
+          <w:p>
+            <w:pPr>
+              <w:jc w:val="left"/>
+              <w:spacing w:after="100" w:before="100" w:line="240"/>
+              <w:ind w:firstLine="0" w:left="100" w:right="100"/>
+            </w:pPr>
+            <w:r xmlns:w="http://schemas.openxmlformats.org/wordprocessingml/2006/main" xmlns:wp="http://schemas.openxmlformats.org/drawingml/2006/wordprocessingDrawing" xmlns:r="http://schemas.openxmlformats.org/officeDocument/2006/relationships" xmlns:w14="http://schemas.microsoft.com/office/word/2010/wordml">
+              <w:rPr>
+                <w:rFonts w:ascii="DejaVu Sans" w:hAnsi="DejaVu Sans" w:eastAsia="DejaVu Sans" w:cs="DejaVu Sans"/>
+                <w:sz w:val="22"/>
+                <w:szCs w:val="22"/>
+                <w:color w:val="000000"/>
+              </w:rPr>
+              <w:t xml:space="preserve">proxy</w:t>
+            </w:r>
+          </w:p>
+        </w:tc>
+        <w:tc>
+          <w:tcPr>
+            <w:tcBorders/>
+            <w:shd w:val="clear" w:color="auto" w:fill="FFFFFF"/>
+            <w:tcMar>
+              <w:top w:w="0" w:type="dxa"/>
+              <w:bottom w:w="0" w:type="dxa"/>
+              <w:left w:w="0" w:type="dxa"/>
+              <w:right w:w="0" w:type="dxa"/>
+            </w:tcMar>
+            <w:vAlign w:val="center"/>
+          </w:tcPr>
+          <w:p>
+            <w:pPr>
+              <w:jc w:val="left"/>
+              <w:spacing w:after="100" w:before="100" w:line="240"/>
+              <w:ind w:firstLine="0" w:left="100" w:right="100"/>
+            </w:pPr>
+            <w:r xmlns:w="http://schemas.openxmlformats.org/wordprocessingml/2006/main" xmlns:wp="http://schemas.openxmlformats.org/drawingml/2006/wordprocessingDrawing" xmlns:r="http://schemas.openxmlformats.org/officeDocument/2006/relationships" xmlns:w14="http://schemas.microsoft.com/office/word/2010/wordml">
+              <w:rPr>
+                <w:rFonts w:ascii="DejaVu Sans" w:hAnsi="DejaVu Sans" w:eastAsia="DejaVu Sans" w:cs="DejaVu Sans"/>
+                <w:sz w:val="22"/>
+                <w:szCs w:val="22"/>
+                <w:color w:val="000000"/>
+              </w:rPr>
+              <w:t xml:space="preserve">proxy</w:t>
+            </w:r>
+          </w:p>
+        </w:tc>
+        <w:tc>
+          <w:tcPr>
+            <w:tcBorders/>
+            <w:shd w:val="clear" w:color="auto" w:fill="FFFFFF"/>
+            <w:tcMar>
+              <w:top w:w="0" w:type="dxa"/>
+              <w:bottom w:w="0" w:type="dxa"/>
+              <w:left w:w="0" w:type="dxa"/>
+              <w:right w:w="0" w:type="dxa"/>
+            </w:tcMar>
+            <w:vAlign w:val="center"/>
+          </w:tcPr>
+          <w:p>
+            <w:pPr>
+              <w:jc w:val="left"/>
+              <w:spacing w:after="100" w:before="100" w:line="240"/>
+              <w:ind w:firstLine="0" w:left="100" w:right="100"/>
+            </w:pPr>
+            <w:r xmlns:w="http://schemas.openxmlformats.org/wordprocessingml/2006/main" xmlns:wp="http://schemas.openxmlformats.org/drawingml/2006/wordprocessingDrawing" xmlns:r="http://schemas.openxmlformats.org/officeDocument/2006/relationships" xmlns:w14="http://schemas.microsoft.com/office/word/2010/wordml">
+              <w:rPr>
+                <w:rFonts w:ascii="DejaVu Sans" w:hAnsi="DejaVu Sans" w:eastAsia="DejaVu Sans" w:cs="DejaVu Sans"/>
+                <w:sz w:val="22"/>
+                <w:szCs w:val="22"/>
+                <w:color w:val="000000"/>
+              </w:rPr>
+              <w:t xml:space="preserve">6.6 m</w:t>
+            </w:r>
+          </w:p>
+        </w:tc>
+        <w:tc>
+          <w:tcPr>
+            <w:tcBorders/>
+            <w:shd w:val="clear" w:color="auto" w:fill="FFFFFF"/>
+            <w:tcMar>
+              <w:top w:w="0" w:type="dxa"/>
+              <w:bottom w:w="0" w:type="dxa"/>
+              <w:left w:w="0" w:type="dxa"/>
+              <w:right w:w="0" w:type="dxa"/>
+            </w:tcMar>
+            <w:vAlign w:val="center"/>
+          </w:tcPr>
+          <w:p>
+            <w:pPr>
+              <w:jc w:val="right"/>
+              <w:spacing w:after="100" w:before="100" w:line="240"/>
+              <w:ind w:firstLine="0" w:left="100" w:right="100"/>
+            </w:pPr>
+            <w:r xmlns:w="http://schemas.openxmlformats.org/wordprocessingml/2006/main" xmlns:wp="http://schemas.openxmlformats.org/drawingml/2006/wordprocessingDrawing" xmlns:r="http://schemas.openxmlformats.org/officeDocument/2006/relationships" xmlns:w14="http://schemas.microsoft.com/office/word/2010/wordml">
+              <w:rPr>
+                <w:rFonts w:ascii="DejaVu Sans" w:hAnsi="DejaVu Sans" w:eastAsia="DejaVu Sans" w:cs="DejaVu Sans"/>
+                <w:sz w:val="22"/>
+                <w:szCs w:val="22"/>
+                <w:color w:val="000000"/>
+              </w:rPr>
+              <w:t xml:space="preserve">0.29</w:t>
+            </w:r>
+          </w:p>
+        </w:tc>
+        <w:tc>
+          <w:tcPr>
+            <w:tcBorders/>
+            <w:shd w:val="clear" w:color="auto" w:fill="FFFFFF"/>
+            <w:tcMar>
+              <w:top w:w="0" w:type="dxa"/>
+              <w:bottom w:w="0" w:type="dxa"/>
+              <w:left w:w="0" w:type="dxa"/>
+              <w:right w:w="0" w:type="dxa"/>
+            </w:tcMar>
+            <w:vAlign w:val="center"/>
+          </w:tcPr>
+          <w:p>
+            <w:pPr>
+              <w:jc w:val="left"/>
+              <w:spacing w:after="100" w:before="100" w:line="240"/>
+              <w:ind w:firstLine="0" w:left="100" w:right="100"/>
+            </w:pPr>
+            <w:r xmlns:w="http://schemas.openxmlformats.org/wordprocessingml/2006/main" xmlns:wp="http://schemas.openxmlformats.org/drawingml/2006/wordprocessingDrawing" xmlns:r="http://schemas.openxmlformats.org/officeDocument/2006/relationships" xmlns:w14="http://schemas.microsoft.com/office/word/2010/wordml">
+              <w:rPr>
+                <w:rFonts w:ascii="DejaVu Sans" w:hAnsi="DejaVu Sans" w:eastAsia="DejaVu Sans" w:cs="DejaVu Sans"/>
+                <w:sz w:val="22"/>
+                <w:szCs w:val="22"/>
+                <w:color w:val="000000"/>
+              </w:rPr>
+              <w:t xml:space="preserve">64 %</w:t>
+            </w:r>
+          </w:p>
+        </w:tc>
+      </w:tr>
+      <w:tr>
+        <w:trPr>
+          <w:cantSplit/>
+          <w:trHeight w:val="360" w:hRule="auto"/>
+        </w:trPr>
+        <w:tc>
+          <w:tcPr>
+            <w:tcBorders/>
+            <w:shd w:val="clear" w:color="auto" w:fill="FFFFFF"/>
+            <w:tcMar>
+              <w:top w:w="0" w:type="dxa"/>
+              <w:bottom w:w="0" w:type="dxa"/>
+              <w:left w:w="0" w:type="dxa"/>
+              <w:right w:w="0" w:type="dxa"/>
+            </w:tcMar>
+            <w:vAlign w:val="center"/>
+          </w:tcPr>
+          <w:p>
+            <w:pPr>
+              <w:jc w:val="left"/>
+              <w:spacing w:after="100" w:before="100" w:line="240"/>
+              <w:ind w:firstLine="0" w:left="100" w:right="100"/>
+            </w:pPr>
+            <w:r xmlns:w="http://schemas.openxmlformats.org/wordprocessingml/2006/main" xmlns:wp="http://schemas.openxmlformats.org/drawingml/2006/wordprocessingDrawing" xmlns:r="http://schemas.openxmlformats.org/officeDocument/2006/relationships" xmlns:w14="http://schemas.microsoft.com/office/word/2010/wordml">
+              <w:rPr>
+                <w:rFonts w:ascii="DejaVu Sans" w:hAnsi="DejaVu Sans" w:eastAsia="DejaVu Sans" w:cs="DejaVu Sans"/>
+                <w:sz w:val="22"/>
+                <w:szCs w:val="22"/>
+                <w:color w:val="000000"/>
+              </w:rPr>
+              <w:t xml:space="preserve">convex</w:t>
+            </w:r>
+          </w:p>
+        </w:tc>
+        <w:tc>
+          <w:tcPr>
+            <w:tcBorders/>
+            <w:shd w:val="clear" w:color="auto" w:fill="FFFFFF"/>
+            <w:tcMar>
+              <w:top w:w="0" w:type="dxa"/>
+              <w:bottom w:w="0" w:type="dxa"/>
+              <w:left w:w="0" w:type="dxa"/>
+              <w:right w:w="0" w:type="dxa"/>
+            </w:tcMar>
+            <w:vAlign w:val="center"/>
+          </w:tcPr>
+          <w:p>
+            <w:pPr>
+              <w:jc w:val="left"/>
+              <w:spacing w:after="100" w:before="100" w:line="240"/>
+              <w:ind w:firstLine="0" w:left="100" w:right="100"/>
+            </w:pPr>
+            <w:r xmlns:w="http://schemas.openxmlformats.org/wordprocessingml/2006/main" xmlns:wp="http://schemas.openxmlformats.org/drawingml/2006/wordprocessingDrawing" xmlns:r="http://schemas.openxmlformats.org/officeDocument/2006/relationships" xmlns:w14="http://schemas.microsoft.com/office/word/2010/wordml">
+              <w:rPr>
+                <w:rFonts w:ascii="DejaVu Sans" w:hAnsi="DejaVu Sans" w:eastAsia="DejaVu Sans" w:cs="DejaVu Sans"/>
+                <w:sz w:val="22"/>
+                <w:szCs w:val="22"/>
+                <w:color w:val="000000"/>
+              </w:rPr>
+              <w:t xml:space="preserve">true</w:t>
+            </w:r>
+          </w:p>
+        </w:tc>
+        <w:tc>
+          <w:tcPr>
+            <w:tcBorders/>
+            <w:shd w:val="clear" w:color="auto" w:fill="FFFFFF"/>
+            <w:tcMar>
+              <w:top w:w="0" w:type="dxa"/>
+              <w:bottom w:w="0" w:type="dxa"/>
+              <w:left w:w="0" w:type="dxa"/>
+              <w:right w:w="0" w:type="dxa"/>
+            </w:tcMar>
+            <w:vAlign w:val="center"/>
+          </w:tcPr>
+          <w:p>
+            <w:pPr>
+              <w:jc w:val="left"/>
+              <w:spacing w:after="100" w:before="100" w:line="240"/>
+              <w:ind w:firstLine="0" w:left="100" w:right="100"/>
+            </w:pPr>
+            <w:r xmlns:w="http://schemas.openxmlformats.org/wordprocessingml/2006/main" xmlns:wp="http://schemas.openxmlformats.org/drawingml/2006/wordprocessingDrawing" xmlns:r="http://schemas.openxmlformats.org/officeDocument/2006/relationships" xmlns:w14="http://schemas.microsoft.com/office/word/2010/wordml">
+              <w:rPr>
+                <w:rFonts w:ascii="DejaVu Sans" w:hAnsi="DejaVu Sans" w:eastAsia="DejaVu Sans" w:cs="DejaVu Sans"/>
+                <w:sz w:val="22"/>
+                <w:szCs w:val="22"/>
+                <w:color w:val="000000"/>
+              </w:rPr>
+              <w:t xml:space="preserve">true</w:t>
+            </w:r>
+          </w:p>
+        </w:tc>
+        <w:tc>
+          <w:tcPr>
+            <w:tcBorders/>
+            <w:shd w:val="clear" w:color="auto" w:fill="FFFFFF"/>
+            <w:tcMar>
+              <w:top w:w="0" w:type="dxa"/>
+              <w:bottom w:w="0" w:type="dxa"/>
+              <w:left w:w="0" w:type="dxa"/>
+              <w:right w:w="0" w:type="dxa"/>
+            </w:tcMar>
+            <w:vAlign w:val="center"/>
+          </w:tcPr>
+          <w:p>
+            <w:pPr>
+              <w:jc w:val="left"/>
+              <w:spacing w:after="100" w:before="100" w:line="240"/>
+              <w:ind w:firstLine="0" w:left="100" w:right="100"/>
+            </w:pPr>
+            <w:r xmlns:w="http://schemas.openxmlformats.org/wordprocessingml/2006/main" xmlns:wp="http://schemas.openxmlformats.org/drawingml/2006/wordprocessingDrawing" xmlns:r="http://schemas.openxmlformats.org/officeDocument/2006/relationships" xmlns:w14="http://schemas.microsoft.com/office/word/2010/wordml">
+              <w:rPr>
+                <w:rFonts w:ascii="DejaVu Sans" w:hAnsi="DejaVu Sans" w:eastAsia="DejaVu Sans" w:cs="DejaVu Sans"/>
+                <w:sz w:val="22"/>
+                <w:szCs w:val="22"/>
+                <w:color w:val="000000"/>
+              </w:rPr>
+              <w:t xml:space="preserve"/>
+            </w:r>
+          </w:p>
+        </w:tc>
+        <w:tc>
+          <w:tcPr>
+            <w:tcBorders/>
+            <w:shd w:val="clear" w:color="auto" w:fill="FFFFFF"/>
+            <w:tcMar>
+              <w:top w:w="0" w:type="dxa"/>
+              <w:bottom w:w="0" w:type="dxa"/>
+              <w:left w:w="0" w:type="dxa"/>
+              <w:right w:w="0" w:type="dxa"/>
+            </w:tcMar>
+            <w:vAlign w:val="center"/>
+          </w:tcPr>
+          <w:p>
+            <w:pPr>
+              <w:jc w:val="right"/>
+              <w:spacing w:after="100" w:before="100" w:line="240"/>
+              <w:ind w:firstLine="0" w:left="100" w:right="100"/>
+            </w:pPr>
+            <w:r xmlns:w="http://schemas.openxmlformats.org/wordprocessingml/2006/main" xmlns:wp="http://schemas.openxmlformats.org/drawingml/2006/wordprocessingDrawing" xmlns:r="http://schemas.openxmlformats.org/officeDocument/2006/relationships" xmlns:w14="http://schemas.microsoft.com/office/word/2010/wordml">
+              <w:rPr>
+                <w:rFonts w:ascii="DejaVu Sans" w:hAnsi="DejaVu Sans" w:eastAsia="DejaVu Sans" w:cs="DejaVu Sans"/>
+                <w:sz w:val="22"/>
+                <w:szCs w:val="22"/>
+                <w:color w:val="000000"/>
+              </w:rPr>
+              <w:t xml:space="preserve"/>
+            </w:r>
+          </w:p>
+        </w:tc>
+        <w:tc>
+          <w:tcPr>
+            <w:tcBorders/>
+            <w:shd w:val="clear" w:color="auto" w:fill="FFFFFF"/>
+            <w:tcMar>
+              <w:top w:w="0" w:type="dxa"/>
+              <w:bottom w:w="0" w:type="dxa"/>
+              <w:left w:w="0" w:type="dxa"/>
+              <w:right w:w="0" w:type="dxa"/>
+            </w:tcMar>
+            <w:vAlign w:val="center"/>
+          </w:tcPr>
+          <w:p>
+            <w:pPr>
+              <w:jc w:val="left"/>
+              <w:spacing w:after="100" w:before="100" w:line="240"/>
+              <w:ind w:firstLine="0" w:left="100" w:right="100"/>
+            </w:pPr>
+            <w:r xmlns:w="http://schemas.openxmlformats.org/wordprocessingml/2006/main" xmlns:wp="http://schemas.openxmlformats.org/drawingml/2006/wordprocessingDrawing" xmlns:r="http://schemas.openxmlformats.org/officeDocument/2006/relationships" xmlns:w14="http://schemas.microsoft.com/office/word/2010/wordml">
+              <w:rPr>
+                <w:rFonts w:ascii="DejaVu Sans" w:hAnsi="DejaVu Sans" w:eastAsia="DejaVu Sans" w:cs="DejaVu Sans"/>
+                <w:sz w:val="22"/>
+                <w:szCs w:val="22"/>
+                <w:color w:val="000000"/>
+              </w:rPr>
+              <w:t xml:space="preserve"/>
+            </w:r>
+          </w:p>
+        </w:tc>
+      </w:tr>
+      <w:tr>
+        <w:trPr>
+          <w:cantSplit/>
+          <w:trHeight w:val="360" w:hRule="auto"/>
+        </w:trPr>
+        <w:tc>
+          <w:tcPr>
+            <w:tcBorders/>
+            <w:shd w:val="clear" w:color="auto" w:fill="FFFFFF"/>
+            <w:tcMar>
+              <w:top w:w="0" w:type="dxa"/>
+              <w:bottom w:w="0" w:type="dxa"/>
+              <w:left w:w="0" w:type="dxa"/>
+              <w:right w:w="0" w:type="dxa"/>
+            </w:tcMar>
+            <w:vAlign w:val="center"/>
+          </w:tcPr>
+          <w:p>
+            <w:pPr>
+              <w:jc w:val="left"/>
+              <w:spacing w:after="100" w:before="100" w:line="240"/>
+              <w:ind w:firstLine="0" w:left="100" w:right="100"/>
+            </w:pPr>
+            <w:r xmlns:w="http://schemas.openxmlformats.org/wordprocessingml/2006/main" xmlns:wp="http://schemas.openxmlformats.org/drawingml/2006/wordprocessingDrawing" xmlns:r="http://schemas.openxmlformats.org/officeDocument/2006/relationships" xmlns:w14="http://schemas.microsoft.com/office/word/2010/wordml">
+              <w:rPr>
+                <w:rFonts w:ascii="DejaVu Sans" w:hAnsi="DejaVu Sans" w:eastAsia="DejaVu Sans" w:cs="DejaVu Sans"/>
+                <w:sz w:val="22"/>
+                <w:szCs w:val="22"/>
+                <w:color w:val="000000"/>
+              </w:rPr>
+              <w:t xml:space="preserve"/>
+            </w:r>
+          </w:p>
+        </w:tc>
+        <w:tc>
+          <w:tcPr>
+            <w:tcBorders/>
+            <w:shd w:val="clear" w:color="auto" w:fill="FFFFFF"/>
+            <w:tcMar>
+              <w:top w:w="0" w:type="dxa"/>
+              <w:bottom w:w="0" w:type="dxa"/>
+              <w:left w:w="0" w:type="dxa"/>
+              <w:right w:w="0" w:type="dxa"/>
+            </w:tcMar>
+            <w:vAlign w:val="center"/>
+          </w:tcPr>
+          <w:p>
+            <w:pPr>
+              <w:jc w:val="left"/>
+              <w:spacing w:after="100" w:before="100" w:line="240"/>
+              <w:ind w:firstLine="0" w:left="100" w:right="100"/>
+            </w:pPr>
+            <w:r xmlns:w="http://schemas.openxmlformats.org/wordprocessingml/2006/main" xmlns:wp="http://schemas.openxmlformats.org/drawingml/2006/wordprocessingDrawing" xmlns:r="http://schemas.openxmlformats.org/officeDocument/2006/relationships" xmlns:w14="http://schemas.microsoft.com/office/word/2010/wordml">
+              <w:rPr>
+                <w:rFonts w:ascii="DejaVu Sans" w:hAnsi="DejaVu Sans" w:eastAsia="DejaVu Sans" w:cs="DejaVu Sans"/>
+                <w:sz w:val="22"/>
+                <w:szCs w:val="22"/>
+                <w:color w:val="000000"/>
+              </w:rPr>
+              <w:t xml:space="preserve">true</w:t>
+            </w:r>
+          </w:p>
+        </w:tc>
+        <w:tc>
+          <w:tcPr>
+            <w:tcBorders/>
+            <w:shd w:val="clear" w:color="auto" w:fill="FFFFFF"/>
+            <w:tcMar>
+              <w:top w:w="0" w:type="dxa"/>
+              <w:bottom w:w="0" w:type="dxa"/>
+              <w:left w:w="0" w:type="dxa"/>
+              <w:right w:w="0" w:type="dxa"/>
+            </w:tcMar>
+            <w:vAlign w:val="center"/>
+          </w:tcPr>
+          <w:p>
+            <w:pPr>
+              <w:jc w:val="left"/>
+              <w:spacing w:after="100" w:before="100" w:line="240"/>
+              <w:ind w:firstLine="0" w:left="100" w:right="100"/>
+            </w:pPr>
+            <w:r xmlns:w="http://schemas.openxmlformats.org/wordprocessingml/2006/main" xmlns:wp="http://schemas.openxmlformats.org/drawingml/2006/wordprocessingDrawing" xmlns:r="http://schemas.openxmlformats.org/officeDocument/2006/relationships" xmlns:w14="http://schemas.microsoft.com/office/word/2010/wordml">
+              <w:rPr>
+                <w:rFonts w:ascii="DejaVu Sans" w:hAnsi="DejaVu Sans" w:eastAsia="DejaVu Sans" w:cs="DejaVu Sans"/>
+                <w:sz w:val="22"/>
+                <w:szCs w:val="22"/>
+                <w:color w:val="000000"/>
+              </w:rPr>
+              <w:t xml:space="preserve">proxy</w:t>
+            </w:r>
+          </w:p>
+        </w:tc>
+        <w:tc>
+          <w:tcPr>
+            <w:tcBorders/>
+            <w:shd w:val="clear" w:color="auto" w:fill="FFFFFF"/>
+            <w:tcMar>
+              <w:top w:w="0" w:type="dxa"/>
+              <w:bottom w:w="0" w:type="dxa"/>
+              <w:left w:w="0" w:type="dxa"/>
+              <w:right w:w="0" w:type="dxa"/>
+            </w:tcMar>
+            <w:vAlign w:val="center"/>
+          </w:tcPr>
+          <w:p>
+            <w:pPr>
+              <w:jc w:val="left"/>
+              <w:spacing w:after="100" w:before="100" w:line="240"/>
+              <w:ind w:firstLine="0" w:left="100" w:right="100"/>
+            </w:pPr>
+            <w:r xmlns:w="http://schemas.openxmlformats.org/wordprocessingml/2006/main" xmlns:wp="http://schemas.openxmlformats.org/drawingml/2006/wordprocessingDrawing" xmlns:r="http://schemas.openxmlformats.org/officeDocument/2006/relationships" xmlns:w14="http://schemas.microsoft.com/office/word/2010/wordml">
+              <w:rPr>
+                <w:rFonts w:ascii="DejaVu Sans" w:hAnsi="DejaVu Sans" w:eastAsia="DejaVu Sans" w:cs="DejaVu Sans"/>
+                <w:sz w:val="22"/>
+                <w:szCs w:val="22"/>
+                <w:color w:val="000000"/>
+              </w:rPr>
+              <w:t xml:space="preserve">4.7 m</w:t>
+            </w:r>
+          </w:p>
+        </w:tc>
+        <w:tc>
+          <w:tcPr>
+            <w:tcBorders/>
+            <w:shd w:val="clear" w:color="auto" w:fill="FFFFFF"/>
+            <w:tcMar>
+              <w:top w:w="0" w:type="dxa"/>
+              <w:bottom w:w="0" w:type="dxa"/>
+              <w:left w:w="0" w:type="dxa"/>
+              <w:right w:w="0" w:type="dxa"/>
+            </w:tcMar>
+            <w:vAlign w:val="center"/>
+          </w:tcPr>
+          <w:p>
+            <w:pPr>
+              <w:jc w:val="right"/>
+              <w:spacing w:after="100" w:before="100" w:line="240"/>
+              <w:ind w:firstLine="0" w:left="100" w:right="100"/>
+            </w:pPr>
+            <w:r xmlns:w="http://schemas.openxmlformats.org/wordprocessingml/2006/main" xmlns:wp="http://schemas.openxmlformats.org/drawingml/2006/wordprocessingDrawing" xmlns:r="http://schemas.openxmlformats.org/officeDocument/2006/relationships" xmlns:w14="http://schemas.microsoft.com/office/word/2010/wordml">
+              <w:rPr>
+                <w:rFonts w:ascii="DejaVu Sans" w:hAnsi="DejaVu Sans" w:eastAsia="DejaVu Sans" w:cs="DejaVu Sans"/>
+                <w:sz w:val="22"/>
+                <w:szCs w:val="22"/>
+                <w:color w:val="000000"/>
+              </w:rPr>
+              <w:t xml:space="preserve">0.74</w:t>
+            </w:r>
+          </w:p>
+        </w:tc>
+        <w:tc>
+          <w:tcPr>
+            <w:tcBorders/>
+            <w:shd w:val="clear" w:color="auto" w:fill="FFFFFF"/>
+            <w:tcMar>
+              <w:top w:w="0" w:type="dxa"/>
+              <w:bottom w:w="0" w:type="dxa"/>
+              <w:left w:w="0" w:type="dxa"/>
+              <w:right w:w="0" w:type="dxa"/>
+            </w:tcMar>
+            <w:vAlign w:val="center"/>
+          </w:tcPr>
+          <w:p>
+            <w:pPr>
+              <w:jc w:val="left"/>
+              <w:spacing w:after="100" w:before="100" w:line="240"/>
+              <w:ind w:firstLine="0" w:left="100" w:right="100"/>
+            </w:pPr>
+            <w:r xmlns:w="http://schemas.openxmlformats.org/wordprocessingml/2006/main" xmlns:wp="http://schemas.openxmlformats.org/drawingml/2006/wordprocessingDrawing" xmlns:r="http://schemas.openxmlformats.org/officeDocument/2006/relationships" xmlns:w14="http://schemas.microsoft.com/office/word/2010/wordml">
+              <w:rPr>
+                <w:rFonts w:ascii="DejaVu Sans" w:hAnsi="DejaVu Sans" w:eastAsia="DejaVu Sans" w:cs="DejaVu Sans"/>
+                <w:sz w:val="22"/>
+                <w:szCs w:val="22"/>
+                <w:color w:val="000000"/>
+              </w:rPr>
+              <w:t xml:space="preserve">30 %</w:t>
+            </w:r>
+          </w:p>
+        </w:tc>
+      </w:tr>
+      <w:tr>
+        <w:trPr>
+          <w:cantSplit/>
+          <w:trHeight w:val="360" w:hRule="auto"/>
+        </w:trPr>
+        <w:tc>
+          <w:tcPr>
+            <w:tcBorders/>
+            <w:shd w:val="clear" w:color="auto" w:fill="FFFFFF"/>
+            <w:tcMar>
+              <w:top w:w="0" w:type="dxa"/>
+              <w:bottom w:w="0" w:type="dxa"/>
+              <w:left w:w="0" w:type="dxa"/>
+              <w:right w:w="0" w:type="dxa"/>
+            </w:tcMar>
+            <w:vAlign w:val="center"/>
+          </w:tcPr>
+          <w:p>
+            <w:pPr>
+              <w:jc w:val="left"/>
+              <w:spacing w:after="100" w:before="100" w:line="240"/>
+              <w:ind w:firstLine="0" w:left="100" w:right="100"/>
+            </w:pPr>
+            <w:r xmlns:w="http://schemas.openxmlformats.org/wordprocessingml/2006/main" xmlns:wp="http://schemas.openxmlformats.org/drawingml/2006/wordprocessingDrawing" xmlns:r="http://schemas.openxmlformats.org/officeDocument/2006/relationships" xmlns:w14="http://schemas.microsoft.com/office/word/2010/wordml">
+              <w:rPr>
+                <w:rFonts w:ascii="DejaVu Sans" w:hAnsi="DejaVu Sans" w:eastAsia="DejaVu Sans" w:cs="DejaVu Sans"/>
+                <w:sz w:val="22"/>
+                <w:szCs w:val="22"/>
+                <w:color w:val="000000"/>
+              </w:rPr>
+              <w:t xml:space="preserve"/>
+            </w:r>
+          </w:p>
+        </w:tc>
+        <w:tc>
+          <w:tcPr>
+            <w:tcBorders/>
+            <w:shd w:val="clear" w:color="auto" w:fill="FFFFFF"/>
+            <w:tcMar>
+              <w:top w:w="0" w:type="dxa"/>
+              <w:bottom w:w="0" w:type="dxa"/>
+              <w:left w:w="0" w:type="dxa"/>
+              <w:right w:w="0" w:type="dxa"/>
+            </w:tcMar>
+            <w:vAlign w:val="center"/>
+          </w:tcPr>
+          <w:p>
+            <w:pPr>
+              <w:jc w:val="left"/>
+              <w:spacing w:after="100" w:before="100" w:line="240"/>
+              <w:ind w:firstLine="0" w:left="100" w:right="100"/>
+            </w:pPr>
+            <w:r xmlns:w="http://schemas.openxmlformats.org/wordprocessingml/2006/main" xmlns:wp="http://schemas.openxmlformats.org/drawingml/2006/wordprocessingDrawing" xmlns:r="http://schemas.openxmlformats.org/officeDocument/2006/relationships" xmlns:w14="http://schemas.microsoft.com/office/word/2010/wordml">
+              <w:rPr>
+                <w:rFonts w:ascii="DejaVu Sans" w:hAnsi="DejaVu Sans" w:eastAsia="DejaVu Sans" w:cs="DejaVu Sans"/>
+                <w:sz w:val="22"/>
+                <w:szCs w:val="22"/>
+                <w:color w:val="000000"/>
+              </w:rPr>
+              <w:t xml:space="preserve">proxy</w:t>
+            </w:r>
+          </w:p>
+        </w:tc>
+        <w:tc>
+          <w:tcPr>
+            <w:tcBorders/>
+            <w:shd w:val="clear" w:color="auto" w:fill="FFFFFF"/>
+            <w:tcMar>
+              <w:top w:w="0" w:type="dxa"/>
+              <w:bottom w:w="0" w:type="dxa"/>
+              <w:left w:w="0" w:type="dxa"/>
+              <w:right w:w="0" w:type="dxa"/>
+            </w:tcMar>
+            <w:vAlign w:val="center"/>
+          </w:tcPr>
+          <w:p>
+            <w:pPr>
+              <w:jc w:val="left"/>
+              <w:spacing w:after="100" w:before="100" w:line="240"/>
+              <w:ind w:firstLine="0" w:left="100" w:right="100"/>
+            </w:pPr>
+            <w:r xmlns:w="http://schemas.openxmlformats.org/wordprocessingml/2006/main" xmlns:wp="http://schemas.openxmlformats.org/drawingml/2006/wordprocessingDrawing" xmlns:r="http://schemas.openxmlformats.org/officeDocument/2006/relationships" xmlns:w14="http://schemas.microsoft.com/office/word/2010/wordml">
+              <w:rPr>
+                <w:rFonts w:ascii="DejaVu Sans" w:hAnsi="DejaVu Sans" w:eastAsia="DejaVu Sans" w:cs="DejaVu Sans"/>
+                <w:sz w:val="22"/>
+                <w:szCs w:val="22"/>
+                <w:color w:val="000000"/>
+              </w:rPr>
+              <w:t xml:space="preserve">true</w:t>
+            </w:r>
+          </w:p>
+        </w:tc>
+        <w:tc>
+          <w:tcPr>
+            <w:tcBorders/>
+            <w:shd w:val="clear" w:color="auto" w:fill="FFFFFF"/>
+            <w:tcMar>
+              <w:top w:w="0" w:type="dxa"/>
+              <w:bottom w:w="0" w:type="dxa"/>
+              <w:left w:w="0" w:type="dxa"/>
+              <w:right w:w="0" w:type="dxa"/>
+            </w:tcMar>
+            <w:vAlign w:val="center"/>
+          </w:tcPr>
+          <w:p>
+            <w:pPr>
+              <w:jc w:val="left"/>
+              <w:spacing w:after="100" w:before="100" w:line="240"/>
+              <w:ind w:firstLine="0" w:left="100" w:right="100"/>
+            </w:pPr>
+            <w:r xmlns:w="http://schemas.openxmlformats.org/wordprocessingml/2006/main" xmlns:wp="http://schemas.openxmlformats.org/drawingml/2006/wordprocessingDrawing" xmlns:r="http://schemas.openxmlformats.org/officeDocument/2006/relationships" xmlns:w14="http://schemas.microsoft.com/office/word/2010/wordml">
+              <w:rPr>
+                <w:rFonts w:ascii="DejaVu Sans" w:hAnsi="DejaVu Sans" w:eastAsia="DejaVu Sans" w:cs="DejaVu Sans"/>
+                <w:sz w:val="22"/>
+                <w:szCs w:val="22"/>
+                <w:color w:val="000000"/>
+              </w:rPr>
+              <w:t xml:space="preserve">7.2 m</w:t>
+            </w:r>
+          </w:p>
+        </w:tc>
+        <w:tc>
+          <w:tcPr>
+            <w:tcBorders/>
+            <w:shd w:val="clear" w:color="auto" w:fill="FFFFFF"/>
+            <w:tcMar>
+              <w:top w:w="0" w:type="dxa"/>
+              <w:bottom w:w="0" w:type="dxa"/>
+              <w:left w:w="0" w:type="dxa"/>
+              <w:right w:w="0" w:type="dxa"/>
+            </w:tcMar>
+            <w:vAlign w:val="center"/>
+          </w:tcPr>
+          <w:p>
+            <w:pPr>
+              <w:jc w:val="right"/>
+              <w:spacing w:after="100" w:before="100" w:line="240"/>
+              <w:ind w:firstLine="0" w:left="100" w:right="100"/>
+            </w:pPr>
+            <w:r xmlns:w="http://schemas.openxmlformats.org/wordprocessingml/2006/main" xmlns:wp="http://schemas.openxmlformats.org/drawingml/2006/wordprocessingDrawing" xmlns:r="http://schemas.openxmlformats.org/officeDocument/2006/relationships" xmlns:w14="http://schemas.microsoft.com/office/word/2010/wordml">
+              <w:rPr>
+                <w:rFonts w:ascii="DejaVu Sans" w:hAnsi="DejaVu Sans" w:eastAsia="DejaVu Sans" w:cs="DejaVu Sans"/>
+                <w:sz w:val="22"/>
+                <w:szCs w:val="22"/>
+                <w:color w:val="000000"/>
+              </w:rPr>
+              <w:t xml:space="preserve">0.34</w:t>
+            </w:r>
+          </w:p>
+        </w:tc>
+        <w:tc>
+          <w:tcPr>
+            <w:tcBorders/>
+            <w:shd w:val="clear" w:color="auto" w:fill="FFFFFF"/>
+            <w:tcMar>
+              <w:top w:w="0" w:type="dxa"/>
+              <w:bottom w:w="0" w:type="dxa"/>
+              <w:left w:w="0" w:type="dxa"/>
+              <w:right w:w="0" w:type="dxa"/>
+            </w:tcMar>
+            <w:vAlign w:val="center"/>
+          </w:tcPr>
+          <w:p>
+            <w:pPr>
+              <w:jc w:val="left"/>
+              <w:spacing w:after="100" w:before="100" w:line="240"/>
+              <w:ind w:firstLine="0" w:left="100" w:right="100"/>
+            </w:pPr>
+            <w:r xmlns:w="http://schemas.openxmlformats.org/wordprocessingml/2006/main" xmlns:wp="http://schemas.openxmlformats.org/drawingml/2006/wordprocessingDrawing" xmlns:r="http://schemas.openxmlformats.org/officeDocument/2006/relationships" xmlns:w14="http://schemas.microsoft.com/office/word/2010/wordml">
+              <w:rPr>
+                <w:rFonts w:ascii="DejaVu Sans" w:hAnsi="DejaVu Sans" w:eastAsia="DejaVu Sans" w:cs="DejaVu Sans"/>
+                <w:sz w:val="22"/>
+                <w:szCs w:val="22"/>
+                <w:color w:val="000000"/>
+              </w:rPr>
+              <w:t xml:space="preserve">59 %</w:t>
+            </w:r>
+          </w:p>
+        </w:tc>
+      </w:tr>
+      <w:tr>
+        <w:trPr>
+          <w:cantSplit/>
+          <w:trHeight w:val="360" w:hRule="auto"/>
+        </w:trPr>
+        <w:tc>
+          <w:tcPr>
+            <w:tcBorders/>
+            <w:shd w:val="clear" w:color="auto" w:fill="FFFFFF"/>
+            <w:tcMar>
+              <w:top w:w="0" w:type="dxa"/>
+              <w:bottom w:w="0" w:type="dxa"/>
+              <w:left w:w="0" w:type="dxa"/>
+              <w:right w:w="0" w:type="dxa"/>
+            </w:tcMar>
+            <w:vAlign w:val="center"/>
+          </w:tcPr>
+          <w:p>
+            <w:pPr>
+              <w:jc w:val="left"/>
+              <w:spacing w:after="100" w:before="100" w:line="240"/>
+              <w:ind w:firstLine="0" w:left="100" w:right="100"/>
+            </w:pPr>
+            <w:r xmlns:w="http://schemas.openxmlformats.org/wordprocessingml/2006/main" xmlns:wp="http://schemas.openxmlformats.org/drawingml/2006/wordprocessingDrawing" xmlns:r="http://schemas.openxmlformats.org/officeDocument/2006/relationships" xmlns:w14="http://schemas.microsoft.com/office/word/2010/wordml">
+              <w:rPr>
+                <w:rFonts w:ascii="DejaVu Sans" w:hAnsi="DejaVu Sans" w:eastAsia="DejaVu Sans" w:cs="DejaVu Sans"/>
+                <w:sz w:val="22"/>
+                <w:szCs w:val="22"/>
+                <w:color w:val="000000"/>
+              </w:rPr>
+              <w:t xml:space="preserve"/>
+            </w:r>
+          </w:p>
+        </w:tc>
+        <w:tc>
+          <w:tcPr>
+            <w:tcBorders/>
+            <w:shd w:val="clear" w:color="auto" w:fill="FFFFFF"/>
+            <w:tcMar>
+              <w:top w:w="0" w:type="dxa"/>
+              <w:bottom w:w="0" w:type="dxa"/>
+              <w:left w:w="0" w:type="dxa"/>
+              <w:right w:w="0" w:type="dxa"/>
+            </w:tcMar>
+            <w:vAlign w:val="center"/>
+          </w:tcPr>
+          <w:p>
+            <w:pPr>
+              <w:jc w:val="left"/>
+              <w:spacing w:after="100" w:before="100" w:line="240"/>
+              <w:ind w:firstLine="0" w:left="100" w:right="100"/>
+            </w:pPr>
+            <w:r xmlns:w="http://schemas.openxmlformats.org/wordprocessingml/2006/main" xmlns:wp="http://schemas.openxmlformats.org/drawingml/2006/wordprocessingDrawing" xmlns:r="http://schemas.openxmlformats.org/officeDocument/2006/relationships" xmlns:w14="http://schemas.microsoft.com/office/word/2010/wordml">
+              <w:rPr>
+                <w:rFonts w:ascii="DejaVu Sans" w:hAnsi="DejaVu Sans" w:eastAsia="DejaVu Sans" w:cs="DejaVu Sans"/>
+                <w:sz w:val="22"/>
+                <w:szCs w:val="22"/>
+                <w:color w:val="000000"/>
+              </w:rPr>
+              <w:t xml:space="preserve">proxy</w:t>
+            </w:r>
+          </w:p>
+        </w:tc>
+        <w:tc>
+          <w:tcPr>
+            <w:tcBorders/>
+            <w:shd w:val="clear" w:color="auto" w:fill="FFFFFF"/>
+            <w:tcMar>
+              <w:top w:w="0" w:type="dxa"/>
+              <w:bottom w:w="0" w:type="dxa"/>
+              <w:left w:w="0" w:type="dxa"/>
+              <w:right w:w="0" w:type="dxa"/>
+            </w:tcMar>
+            <w:vAlign w:val="center"/>
+          </w:tcPr>
+          <w:p>
+            <w:pPr>
+              <w:jc w:val="left"/>
+              <w:spacing w:after="100" w:before="100" w:line="240"/>
+              <w:ind w:firstLine="0" w:left="100" w:right="100"/>
+            </w:pPr>
+            <w:r xmlns:w="http://schemas.openxmlformats.org/wordprocessingml/2006/main" xmlns:wp="http://schemas.openxmlformats.org/drawingml/2006/wordprocessingDrawing" xmlns:r="http://schemas.openxmlformats.org/officeDocument/2006/relationships" xmlns:w14="http://schemas.microsoft.com/office/word/2010/wordml">
+              <w:rPr>
+                <w:rFonts w:ascii="DejaVu Sans" w:hAnsi="DejaVu Sans" w:eastAsia="DejaVu Sans" w:cs="DejaVu Sans"/>
+                <w:sz w:val="22"/>
+                <w:szCs w:val="22"/>
+                <w:color w:val="000000"/>
+              </w:rPr>
+              <w:t xml:space="preserve">proxy</w:t>
+            </w:r>
+          </w:p>
+        </w:tc>
+        <w:tc>
+          <w:tcPr>
+            <w:tcBorders/>
+            <w:shd w:val="clear" w:color="auto" w:fill="FFFFFF"/>
+            <w:tcMar>
+              <w:top w:w="0" w:type="dxa"/>
+              <w:bottom w:w="0" w:type="dxa"/>
+              <w:left w:w="0" w:type="dxa"/>
+              <w:right w:w="0" w:type="dxa"/>
+            </w:tcMar>
+            <w:vAlign w:val="center"/>
+          </w:tcPr>
+          <w:p>
+            <w:pPr>
+              <w:jc w:val="left"/>
+              <w:spacing w:after="100" w:before="100" w:line="240"/>
+              <w:ind w:firstLine="0" w:left="100" w:right="100"/>
+            </w:pPr>
+            <w:r xmlns:w="http://schemas.openxmlformats.org/wordprocessingml/2006/main" xmlns:wp="http://schemas.openxmlformats.org/drawingml/2006/wordprocessingDrawing" xmlns:r="http://schemas.openxmlformats.org/officeDocument/2006/relationships" xmlns:w14="http://schemas.microsoft.com/office/word/2010/wordml">
+              <w:rPr>
+                <w:rFonts w:ascii="DejaVu Sans" w:hAnsi="DejaVu Sans" w:eastAsia="DejaVu Sans" w:cs="DejaVu Sans"/>
+                <w:sz w:val="22"/>
+                <w:szCs w:val="22"/>
+                <w:color w:val="000000"/>
+              </w:rPr>
+              <w:t xml:space="preserve">6.9 m</w:t>
+            </w:r>
+          </w:p>
+        </w:tc>
+        <w:tc>
+          <w:tcPr>
+            <w:tcBorders/>
+            <w:shd w:val="clear" w:color="auto" w:fill="FFFFFF"/>
+            <w:tcMar>
+              <w:top w:w="0" w:type="dxa"/>
+              <w:bottom w:w="0" w:type="dxa"/>
+              <w:left w:w="0" w:type="dxa"/>
+              <w:right w:w="0" w:type="dxa"/>
+            </w:tcMar>
+            <w:vAlign w:val="center"/>
+          </w:tcPr>
+          <w:p>
+            <w:pPr>
+              <w:jc w:val="right"/>
+              <w:spacing w:after="100" w:before="100" w:line="240"/>
+              <w:ind w:firstLine="0" w:left="100" w:right="100"/>
+            </w:pPr>
+            <w:r xmlns:w="http://schemas.openxmlformats.org/wordprocessingml/2006/main" xmlns:wp="http://schemas.openxmlformats.org/drawingml/2006/wordprocessingDrawing" xmlns:r="http://schemas.openxmlformats.org/officeDocument/2006/relationships" xmlns:w14="http://schemas.microsoft.com/office/word/2010/wordml">
+              <w:rPr>
+                <w:rFonts w:ascii="DejaVu Sans" w:hAnsi="DejaVu Sans" w:eastAsia="DejaVu Sans" w:cs="DejaVu Sans"/>
+                <w:sz w:val="22"/>
+                <w:szCs w:val="22"/>
+                <w:color w:val="000000"/>
+              </w:rPr>
+              <w:t xml:space="preserve">0.39</w:t>
+            </w:r>
+          </w:p>
+        </w:tc>
+        <w:tc>
+          <w:tcPr>
+            <w:tcBorders/>
+            <w:shd w:val="clear" w:color="auto" w:fill="FFFFFF"/>
+            <w:tcMar>
+              <w:top w:w="0" w:type="dxa"/>
+              <w:bottom w:w="0" w:type="dxa"/>
+              <w:left w:w="0" w:type="dxa"/>
+              <w:right w:w="0" w:type="dxa"/>
+            </w:tcMar>
+            <w:vAlign w:val="center"/>
+          </w:tcPr>
+          <w:p>
+            <w:pPr>
+              <w:jc w:val="left"/>
+              <w:spacing w:after="100" w:before="100" w:line="240"/>
+              <w:ind w:firstLine="0" w:left="100" w:right="100"/>
+            </w:pPr>
+            <w:r xmlns:w="http://schemas.openxmlformats.org/wordprocessingml/2006/main" xmlns:wp="http://schemas.openxmlformats.org/drawingml/2006/wordprocessingDrawing" xmlns:r="http://schemas.openxmlformats.org/officeDocument/2006/relationships" xmlns:w14="http://schemas.microsoft.com/office/word/2010/wordml">
+              <w:rPr>
+                <w:rFonts w:ascii="DejaVu Sans" w:hAnsi="DejaVu Sans" w:eastAsia="DejaVu Sans" w:cs="DejaVu Sans"/>
+                <w:sz w:val="22"/>
+                <w:szCs w:val="22"/>
+                <w:color w:val="000000"/>
+              </w:rPr>
+              <w:t xml:space="preserve">58 %</w:t>
+            </w:r>
+          </w:p>
+        </w:tc>
+      </w:tr>
+      <w:tr>
+        <w:trPr>
+          <w:cantSplit/>
+          <w:trHeight w:val="360" w:hRule="auto"/>
+        </w:trPr>
+        <w:tc>
+          <w:tcPr>
+            <w:tcBorders/>
+            <w:shd w:val="clear" w:color="auto" w:fill="FFFFFF"/>
+            <w:tcMar>
+              <w:top w:w="0" w:type="dxa"/>
+              <w:bottom w:w="0" w:type="dxa"/>
+              <w:left w:w="0" w:type="dxa"/>
+              <w:right w:w="0" w:type="dxa"/>
+            </w:tcMar>
+            <w:vAlign w:val="center"/>
+          </w:tcPr>
+          <w:p>
+            <w:pPr>
+              <w:jc w:val="left"/>
+              <w:spacing w:after="100" w:before="100" w:line="240"/>
+              <w:ind w:firstLine="0" w:left="100" w:right="100"/>
+            </w:pPr>
+            <w:r xmlns:w="http://schemas.openxmlformats.org/wordprocessingml/2006/main" xmlns:wp="http://schemas.openxmlformats.org/drawingml/2006/wordprocessingDrawing" xmlns:r="http://schemas.openxmlformats.org/officeDocument/2006/relationships" xmlns:w14="http://schemas.microsoft.com/office/word/2010/wordml">
+              <w:rPr>
+                <w:rFonts w:ascii="DejaVu Sans" w:hAnsi="DejaVu Sans" w:eastAsia="DejaVu Sans" w:cs="DejaVu Sans"/>
+                <w:sz w:val="22"/>
+                <w:szCs w:val="22"/>
+                <w:color w:val="000000"/>
+              </w:rPr>
+              <w:t xml:space="preserve">concave</w:t>
+            </w:r>
+          </w:p>
+        </w:tc>
+        <w:tc>
+          <w:tcPr>
+            <w:tcBorders/>
+            <w:shd w:val="clear" w:color="auto" w:fill="FFFFFF"/>
+            <w:tcMar>
+              <w:top w:w="0" w:type="dxa"/>
+              <w:bottom w:w="0" w:type="dxa"/>
+              <w:left w:w="0" w:type="dxa"/>
+              <w:right w:w="0" w:type="dxa"/>
+            </w:tcMar>
+            <w:vAlign w:val="center"/>
+          </w:tcPr>
+          <w:p>
+            <w:pPr>
+              <w:jc w:val="left"/>
+              <w:spacing w:after="100" w:before="100" w:line="240"/>
+              <w:ind w:firstLine="0" w:left="100" w:right="100"/>
+            </w:pPr>
+            <w:r xmlns:w="http://schemas.openxmlformats.org/wordprocessingml/2006/main" xmlns:wp="http://schemas.openxmlformats.org/drawingml/2006/wordprocessingDrawing" xmlns:r="http://schemas.openxmlformats.org/officeDocument/2006/relationships" xmlns:w14="http://schemas.microsoft.com/office/word/2010/wordml">
+              <w:rPr>
+                <w:rFonts w:ascii="DejaVu Sans" w:hAnsi="DejaVu Sans" w:eastAsia="DejaVu Sans" w:cs="DejaVu Sans"/>
+                <w:sz w:val="22"/>
+                <w:szCs w:val="22"/>
+                <w:color w:val="000000"/>
+              </w:rPr>
+              <w:t xml:space="preserve">true</w:t>
+            </w:r>
+          </w:p>
+        </w:tc>
+        <w:tc>
+          <w:tcPr>
+            <w:tcBorders/>
+            <w:shd w:val="clear" w:color="auto" w:fill="FFFFFF"/>
+            <w:tcMar>
+              <w:top w:w="0" w:type="dxa"/>
+              <w:bottom w:w="0" w:type="dxa"/>
+              <w:left w:w="0" w:type="dxa"/>
+              <w:right w:w="0" w:type="dxa"/>
+            </w:tcMar>
+            <w:vAlign w:val="center"/>
+          </w:tcPr>
+          <w:p>
+            <w:pPr>
+              <w:jc w:val="left"/>
+              <w:spacing w:after="100" w:before="100" w:line="240"/>
+              <w:ind w:firstLine="0" w:left="100" w:right="100"/>
+            </w:pPr>
+            <w:r xmlns:w="http://schemas.openxmlformats.org/wordprocessingml/2006/main" xmlns:wp="http://schemas.openxmlformats.org/drawingml/2006/wordprocessingDrawing" xmlns:r="http://schemas.openxmlformats.org/officeDocument/2006/relationships" xmlns:w14="http://schemas.microsoft.com/office/word/2010/wordml">
+              <w:rPr>
+                <w:rFonts w:ascii="DejaVu Sans" w:hAnsi="DejaVu Sans" w:eastAsia="DejaVu Sans" w:cs="DejaVu Sans"/>
+                <w:sz w:val="22"/>
+                <w:szCs w:val="22"/>
+                <w:color w:val="000000"/>
+              </w:rPr>
+              <w:t xml:space="preserve">true</w:t>
+            </w:r>
+          </w:p>
+        </w:tc>
+        <w:tc>
+          <w:tcPr>
+            <w:tcBorders/>
+            <w:shd w:val="clear" w:color="auto" w:fill="FFFFFF"/>
+            <w:tcMar>
+              <w:top w:w="0" w:type="dxa"/>
+              <w:bottom w:w="0" w:type="dxa"/>
+              <w:left w:w="0" w:type="dxa"/>
+              <w:right w:w="0" w:type="dxa"/>
+            </w:tcMar>
+            <w:vAlign w:val="center"/>
+          </w:tcPr>
+          <w:p>
+            <w:pPr>
+              <w:jc w:val="left"/>
+              <w:spacing w:after="100" w:before="100" w:line="240"/>
+              <w:ind w:firstLine="0" w:left="100" w:right="100"/>
+            </w:pPr>
+            <w:r xmlns:w="http://schemas.openxmlformats.org/wordprocessingml/2006/main" xmlns:wp="http://schemas.openxmlformats.org/drawingml/2006/wordprocessingDrawing" xmlns:r="http://schemas.openxmlformats.org/officeDocument/2006/relationships" xmlns:w14="http://schemas.microsoft.com/office/word/2010/wordml">
+              <w:rPr>
+                <w:rFonts w:ascii="DejaVu Sans" w:hAnsi="DejaVu Sans" w:eastAsia="DejaVu Sans" w:cs="DejaVu Sans"/>
+                <w:sz w:val="22"/>
+                <w:szCs w:val="22"/>
+                <w:color w:val="000000"/>
+              </w:rPr>
+              <w:t xml:space="preserve"/>
+            </w:r>
+          </w:p>
+        </w:tc>
+        <w:tc>
+          <w:tcPr>
+            <w:tcBorders/>
+            <w:shd w:val="clear" w:color="auto" w:fill="FFFFFF"/>
+            <w:tcMar>
+              <w:top w:w="0" w:type="dxa"/>
+              <w:bottom w:w="0" w:type="dxa"/>
+              <w:left w:w="0" w:type="dxa"/>
+              <w:right w:w="0" w:type="dxa"/>
+            </w:tcMar>
+            <w:vAlign w:val="center"/>
+          </w:tcPr>
+          <w:p>
+            <w:pPr>
+              <w:jc w:val="right"/>
+              <w:spacing w:after="100" w:before="100" w:line="240"/>
+              <w:ind w:firstLine="0" w:left="100" w:right="100"/>
+            </w:pPr>
+            <w:r xmlns:w="http://schemas.openxmlformats.org/wordprocessingml/2006/main" xmlns:wp="http://schemas.openxmlformats.org/drawingml/2006/wordprocessingDrawing" xmlns:r="http://schemas.openxmlformats.org/officeDocument/2006/relationships" xmlns:w14="http://schemas.microsoft.com/office/word/2010/wordml">
+              <w:rPr>
+                <w:rFonts w:ascii="DejaVu Sans" w:hAnsi="DejaVu Sans" w:eastAsia="DejaVu Sans" w:cs="DejaVu Sans"/>
+                <w:sz w:val="22"/>
+                <w:szCs w:val="22"/>
+                <w:color w:val="000000"/>
+              </w:rPr>
+              <w:t xml:space="preserve"/>
+            </w:r>
+          </w:p>
+        </w:tc>
+        <w:tc>
+          <w:tcPr>
+            <w:tcBorders/>
+            <w:shd w:val="clear" w:color="auto" w:fill="FFFFFF"/>
+            <w:tcMar>
+              <w:top w:w="0" w:type="dxa"/>
+              <w:bottom w:w="0" w:type="dxa"/>
+              <w:left w:w="0" w:type="dxa"/>
+              <w:right w:w="0" w:type="dxa"/>
+            </w:tcMar>
+            <w:vAlign w:val="center"/>
+          </w:tcPr>
+          <w:p>
+            <w:pPr>
+              <w:jc w:val="left"/>
+              <w:spacing w:after="100" w:before="100" w:line="240"/>
+              <w:ind w:firstLine="0" w:left="100" w:right="100"/>
+            </w:pPr>
+            <w:r xmlns:w="http://schemas.openxmlformats.org/wordprocessingml/2006/main" xmlns:wp="http://schemas.openxmlformats.org/drawingml/2006/wordprocessingDrawing" xmlns:r="http://schemas.openxmlformats.org/officeDocument/2006/relationships" xmlns:w14="http://schemas.microsoft.com/office/word/2010/wordml">
+              <w:rPr>
+                <w:rFonts w:ascii="DejaVu Sans" w:hAnsi="DejaVu Sans" w:eastAsia="DejaVu Sans" w:cs="DejaVu Sans"/>
+                <w:sz w:val="22"/>
+                <w:szCs w:val="22"/>
+                <w:color w:val="000000"/>
+              </w:rPr>
+              <w:t xml:space="preserve"/>
+            </w:r>
+          </w:p>
+        </w:tc>
+      </w:tr>
+      <w:tr>
+        <w:trPr>
+          <w:cantSplit/>
+          <w:trHeight w:val="360" w:hRule="auto"/>
+        </w:trPr>
+        <w:tc>
+          <w:tcPr>
+            <w:tcBorders/>
+            <w:shd w:val="clear" w:color="auto" w:fill="FFFFFF"/>
+            <w:tcMar>
+              <w:top w:w="0" w:type="dxa"/>
+              <w:bottom w:w="0" w:type="dxa"/>
+              <w:left w:w="0" w:type="dxa"/>
+              <w:right w:w="0" w:type="dxa"/>
+            </w:tcMar>
+            <w:vAlign w:val="center"/>
+          </w:tcPr>
+          <w:p>
+            <w:pPr>
+              <w:jc w:val="left"/>
+              <w:spacing w:after="100" w:before="100" w:line="240"/>
+              <w:ind w:firstLine="0" w:left="100" w:right="100"/>
+            </w:pPr>
+            <w:r xmlns:w="http://schemas.openxmlformats.org/wordprocessingml/2006/main" xmlns:wp="http://schemas.openxmlformats.org/drawingml/2006/wordprocessingDrawing" xmlns:r="http://schemas.openxmlformats.org/officeDocument/2006/relationships" xmlns:w14="http://schemas.microsoft.com/office/word/2010/wordml">
+              <w:rPr>
+                <w:rFonts w:ascii="DejaVu Sans" w:hAnsi="DejaVu Sans" w:eastAsia="DejaVu Sans" w:cs="DejaVu Sans"/>
+                <w:sz w:val="22"/>
+                <w:szCs w:val="22"/>
+                <w:color w:val="000000"/>
+              </w:rPr>
+              <w:t xml:space="preserve"/>
+            </w:r>
+          </w:p>
+        </w:tc>
+        <w:tc>
+          <w:tcPr>
+            <w:tcBorders/>
+            <w:shd w:val="clear" w:color="auto" w:fill="FFFFFF"/>
+            <w:tcMar>
+              <w:top w:w="0" w:type="dxa"/>
+              <w:bottom w:w="0" w:type="dxa"/>
+              <w:left w:w="0" w:type="dxa"/>
+              <w:right w:w="0" w:type="dxa"/>
+            </w:tcMar>
+            <w:vAlign w:val="center"/>
+          </w:tcPr>
+          <w:p>
+            <w:pPr>
+              <w:jc w:val="left"/>
+              <w:spacing w:after="100" w:before="100" w:line="240"/>
+              <w:ind w:firstLine="0" w:left="100" w:right="100"/>
+            </w:pPr>
+            <w:r xmlns:w="http://schemas.openxmlformats.org/wordprocessingml/2006/main" xmlns:wp="http://schemas.openxmlformats.org/drawingml/2006/wordprocessingDrawing" xmlns:r="http://schemas.openxmlformats.org/officeDocument/2006/relationships" xmlns:w14="http://schemas.microsoft.com/office/word/2010/wordml">
+              <w:rPr>
+                <w:rFonts w:ascii="DejaVu Sans" w:hAnsi="DejaVu Sans" w:eastAsia="DejaVu Sans" w:cs="DejaVu Sans"/>
+                <w:sz w:val="22"/>
+                <w:szCs w:val="22"/>
+                <w:color w:val="000000"/>
+              </w:rPr>
+              <w:t xml:space="preserve">true</w:t>
+            </w:r>
+          </w:p>
+        </w:tc>
+        <w:tc>
+          <w:tcPr>
+            <w:tcBorders/>
+            <w:shd w:val="clear" w:color="auto" w:fill="FFFFFF"/>
+            <w:tcMar>
+              <w:top w:w="0" w:type="dxa"/>
+              <w:bottom w:w="0" w:type="dxa"/>
+              <w:left w:w="0" w:type="dxa"/>
+              <w:right w:w="0" w:type="dxa"/>
+            </w:tcMar>
+            <w:vAlign w:val="center"/>
+          </w:tcPr>
+          <w:p>
+            <w:pPr>
+              <w:jc w:val="left"/>
+              <w:spacing w:after="100" w:before="100" w:line="240"/>
+              <w:ind w:firstLine="0" w:left="100" w:right="100"/>
+            </w:pPr>
+            <w:r xmlns:w="http://schemas.openxmlformats.org/wordprocessingml/2006/main" xmlns:wp="http://schemas.openxmlformats.org/drawingml/2006/wordprocessingDrawing" xmlns:r="http://schemas.openxmlformats.org/officeDocument/2006/relationships" xmlns:w14="http://schemas.microsoft.com/office/word/2010/wordml">
+              <w:rPr>
+                <w:rFonts w:ascii="DejaVu Sans" w:hAnsi="DejaVu Sans" w:eastAsia="DejaVu Sans" w:cs="DejaVu Sans"/>
+                <w:sz w:val="22"/>
+                <w:szCs w:val="22"/>
+                <w:color w:val="000000"/>
+              </w:rPr>
+              <w:t xml:space="preserve">proxy</w:t>
+            </w:r>
+          </w:p>
+        </w:tc>
+        <w:tc>
+          <w:tcPr>
+            <w:tcBorders/>
+            <w:shd w:val="clear" w:color="auto" w:fill="FFFFFF"/>
+            <w:tcMar>
+              <w:top w:w="0" w:type="dxa"/>
+              <w:bottom w:w="0" w:type="dxa"/>
+              <w:left w:w="0" w:type="dxa"/>
+              <w:right w:w="0" w:type="dxa"/>
+            </w:tcMar>
+            <w:vAlign w:val="center"/>
+          </w:tcPr>
+          <w:p>
+            <w:pPr>
+              <w:jc w:val="left"/>
+              <w:spacing w:after="100" w:before="100" w:line="240"/>
+              <w:ind w:firstLine="0" w:left="100" w:right="100"/>
+            </w:pPr>
+            <w:r xmlns:w="http://schemas.openxmlformats.org/wordprocessingml/2006/main" xmlns:wp="http://schemas.openxmlformats.org/drawingml/2006/wordprocessingDrawing" xmlns:r="http://schemas.openxmlformats.org/officeDocument/2006/relationships" xmlns:w14="http://schemas.microsoft.com/office/word/2010/wordml">
+              <w:rPr>
+                <w:rFonts w:ascii="DejaVu Sans" w:hAnsi="DejaVu Sans" w:eastAsia="DejaVu Sans" w:cs="DejaVu Sans"/>
+                <w:sz w:val="22"/>
+                <w:szCs w:val="22"/>
+                <w:color w:val="000000"/>
+              </w:rPr>
+              <w:t xml:space="preserve">1.6 m</w:t>
+            </w:r>
+          </w:p>
+        </w:tc>
+        <w:tc>
+          <w:tcPr>
+            <w:tcBorders/>
+            <w:shd w:val="clear" w:color="auto" w:fill="FFFFFF"/>
+            <w:tcMar>
+              <w:top w:w="0" w:type="dxa"/>
+              <w:bottom w:w="0" w:type="dxa"/>
+              <w:left w:w="0" w:type="dxa"/>
+              <w:right w:w="0" w:type="dxa"/>
+            </w:tcMar>
+            <w:vAlign w:val="center"/>
+          </w:tcPr>
+          <w:p>
+            <w:pPr>
+              <w:jc w:val="right"/>
+              <w:spacing w:after="100" w:before="100" w:line="240"/>
+              <w:ind w:firstLine="0" w:left="100" w:right="100"/>
+            </w:pPr>
+            <w:r xmlns:w="http://schemas.openxmlformats.org/wordprocessingml/2006/main" xmlns:wp="http://schemas.openxmlformats.org/drawingml/2006/wordprocessingDrawing" xmlns:r="http://schemas.openxmlformats.org/officeDocument/2006/relationships" xmlns:w14="http://schemas.microsoft.com/office/word/2010/wordml">
+              <w:rPr>
+                <w:rFonts w:ascii="DejaVu Sans" w:hAnsi="DejaVu Sans" w:eastAsia="DejaVu Sans" w:cs="DejaVu Sans"/>
+                <w:sz w:val="22"/>
+                <w:szCs w:val="22"/>
+                <w:color w:val="000000"/>
+              </w:rPr>
+              <w:t xml:space="preserve">0.78</w:t>
+            </w:r>
+          </w:p>
+        </w:tc>
+        <w:tc>
+          <w:tcPr>
+            <w:tcBorders/>
+            <w:shd w:val="clear" w:color="auto" w:fill="FFFFFF"/>
+            <w:tcMar>
+              <w:top w:w="0" w:type="dxa"/>
+              <w:bottom w:w="0" w:type="dxa"/>
+              <w:left w:w="0" w:type="dxa"/>
+              <w:right w:w="0" w:type="dxa"/>
+            </w:tcMar>
+            <w:vAlign w:val="center"/>
+          </w:tcPr>
+          <w:p>
+            <w:pPr>
+              <w:jc w:val="left"/>
+              <w:spacing w:after="100" w:before="100" w:line="240"/>
+              <w:ind w:firstLine="0" w:left="100" w:right="100"/>
+            </w:pPr>
+            <w:r xmlns:w="http://schemas.openxmlformats.org/wordprocessingml/2006/main" xmlns:wp="http://schemas.openxmlformats.org/drawingml/2006/wordprocessingDrawing" xmlns:r="http://schemas.openxmlformats.org/officeDocument/2006/relationships" xmlns:w14="http://schemas.microsoft.com/office/word/2010/wordml">
+              <w:rPr>
+                <w:rFonts w:ascii="DejaVu Sans" w:hAnsi="DejaVu Sans" w:eastAsia="DejaVu Sans" w:cs="DejaVu Sans"/>
+                <w:sz w:val="22"/>
+                <w:szCs w:val="22"/>
+                <w:color w:val="000000"/>
+              </w:rPr>
+              <w:t xml:space="preserve">20 %</w:t>
+            </w:r>
+          </w:p>
+        </w:tc>
+      </w:tr>
+      <w:tr>
+        <w:trPr>
+          <w:cantSplit/>
+          <w:trHeight w:val="360" w:hRule="auto"/>
+        </w:trPr>
+        <w:tc>
+          <w:tcPr>
+            <w:tcBorders/>
+            <w:shd w:val="clear" w:color="auto" w:fill="FFFFFF"/>
+            <w:tcMar>
+              <w:top w:w="0" w:type="dxa"/>
+              <w:bottom w:w="0" w:type="dxa"/>
+              <w:left w:w="0" w:type="dxa"/>
+              <w:right w:w="0" w:type="dxa"/>
+            </w:tcMar>
+            <w:vAlign w:val="center"/>
+          </w:tcPr>
+          <w:p>
+            <w:pPr>
+              <w:jc w:val="left"/>
+              <w:spacing w:after="100" w:before="100" w:line="240"/>
+              <w:ind w:firstLine="0" w:left="100" w:right="100"/>
+            </w:pPr>
+            <w:r xmlns:w="http://schemas.openxmlformats.org/wordprocessingml/2006/main" xmlns:wp="http://schemas.openxmlformats.org/drawingml/2006/wordprocessingDrawing" xmlns:r="http://schemas.openxmlformats.org/officeDocument/2006/relationships" xmlns:w14="http://schemas.microsoft.com/office/word/2010/wordml">
+              <w:rPr>
+                <w:rFonts w:ascii="DejaVu Sans" w:hAnsi="DejaVu Sans" w:eastAsia="DejaVu Sans" w:cs="DejaVu Sans"/>
+                <w:sz w:val="22"/>
+                <w:szCs w:val="22"/>
+                <w:color w:val="000000"/>
+              </w:rPr>
+              <w:t xml:space="preserve"/>
+            </w:r>
+          </w:p>
+        </w:tc>
+        <w:tc>
+          <w:tcPr>
+            <w:tcBorders/>
+            <w:shd w:val="clear" w:color="auto" w:fill="FFFFFF"/>
+            <w:tcMar>
+              <w:top w:w="0" w:type="dxa"/>
+              <w:bottom w:w="0" w:type="dxa"/>
+              <w:left w:w="0" w:type="dxa"/>
+              <w:right w:w="0" w:type="dxa"/>
+            </w:tcMar>
+            <w:vAlign w:val="center"/>
+          </w:tcPr>
+          <w:p>
+            <w:pPr>
+              <w:jc w:val="left"/>
+              <w:spacing w:after="100" w:before="100" w:line="240"/>
+              <w:ind w:firstLine="0" w:left="100" w:right="100"/>
+            </w:pPr>
+            <w:r xmlns:w="http://schemas.openxmlformats.org/wordprocessingml/2006/main" xmlns:wp="http://schemas.openxmlformats.org/drawingml/2006/wordprocessingDrawing" xmlns:r="http://schemas.openxmlformats.org/officeDocument/2006/relationships" xmlns:w14="http://schemas.microsoft.com/office/word/2010/wordml">
+              <w:rPr>
+                <w:rFonts w:ascii="DejaVu Sans" w:hAnsi="DejaVu Sans" w:eastAsia="DejaVu Sans" w:cs="DejaVu Sans"/>
+                <w:sz w:val="22"/>
+                <w:szCs w:val="22"/>
+                <w:color w:val="000000"/>
+              </w:rPr>
+              <w:t xml:space="preserve">proxy</w:t>
+            </w:r>
+          </w:p>
+        </w:tc>
+        <w:tc>
+          <w:tcPr>
+            <w:tcBorders/>
+            <w:shd w:val="clear" w:color="auto" w:fill="FFFFFF"/>
+            <w:tcMar>
+              <w:top w:w="0" w:type="dxa"/>
+              <w:bottom w:w="0" w:type="dxa"/>
+              <w:left w:w="0" w:type="dxa"/>
+              <w:right w:w="0" w:type="dxa"/>
+            </w:tcMar>
+            <w:vAlign w:val="center"/>
+          </w:tcPr>
+          <w:p>
+            <w:pPr>
+              <w:jc w:val="left"/>
+              <w:spacing w:after="100" w:before="100" w:line="240"/>
+              <w:ind w:firstLine="0" w:left="100" w:right="100"/>
+            </w:pPr>
+            <w:r xmlns:w="http://schemas.openxmlformats.org/wordprocessingml/2006/main" xmlns:wp="http://schemas.openxmlformats.org/drawingml/2006/wordprocessingDrawing" xmlns:r="http://schemas.openxmlformats.org/officeDocument/2006/relationships" xmlns:w14="http://schemas.microsoft.com/office/word/2010/wordml">
+              <w:rPr>
+                <w:rFonts w:ascii="DejaVu Sans" w:hAnsi="DejaVu Sans" w:eastAsia="DejaVu Sans" w:cs="DejaVu Sans"/>
+                <w:sz w:val="22"/>
+                <w:szCs w:val="22"/>
+                <w:color w:val="000000"/>
+              </w:rPr>
+              <w:t xml:space="preserve">true</w:t>
+            </w:r>
+          </w:p>
+        </w:tc>
+        <w:tc>
+          <w:tcPr>
+            <w:tcBorders/>
+            <w:shd w:val="clear" w:color="auto" w:fill="FFFFFF"/>
+            <w:tcMar>
+              <w:top w:w="0" w:type="dxa"/>
+              <w:bottom w:w="0" w:type="dxa"/>
+              <w:left w:w="0" w:type="dxa"/>
+              <w:right w:w="0" w:type="dxa"/>
+            </w:tcMar>
+            <w:vAlign w:val="center"/>
+          </w:tcPr>
+          <w:p>
+            <w:pPr>
+              <w:jc w:val="left"/>
+              <w:spacing w:after="100" w:before="100" w:line="240"/>
+              <w:ind w:firstLine="0" w:left="100" w:right="100"/>
+            </w:pPr>
+            <w:r xmlns:w="http://schemas.openxmlformats.org/wordprocessingml/2006/main" xmlns:wp="http://schemas.openxmlformats.org/drawingml/2006/wordprocessingDrawing" xmlns:r="http://schemas.openxmlformats.org/officeDocument/2006/relationships" xmlns:w14="http://schemas.microsoft.com/office/word/2010/wordml">
+              <w:rPr>
+                <w:rFonts w:ascii="DejaVu Sans" w:hAnsi="DejaVu Sans" w:eastAsia="DejaVu Sans" w:cs="DejaVu Sans"/>
+                <w:sz w:val="22"/>
+                <w:szCs w:val="22"/>
+                <w:color w:val="000000"/>
+              </w:rPr>
+              <w:t xml:space="preserve">3.1 m</w:t>
+            </w:r>
+          </w:p>
+        </w:tc>
+        <w:tc>
+          <w:tcPr>
+            <w:tcBorders/>
+            <w:shd w:val="clear" w:color="auto" w:fill="FFFFFF"/>
+            <w:tcMar>
+              <w:top w:w="0" w:type="dxa"/>
+              <w:bottom w:w="0" w:type="dxa"/>
+              <w:left w:w="0" w:type="dxa"/>
+              <w:right w:w="0" w:type="dxa"/>
+            </w:tcMar>
+            <w:vAlign w:val="center"/>
+          </w:tcPr>
+          <w:p>
+            <w:pPr>
+              <w:jc w:val="right"/>
+              <w:spacing w:after="100" w:before="100" w:line="240"/>
+              <w:ind w:firstLine="0" w:left="100" w:right="100"/>
+            </w:pPr>
+            <w:r xmlns:w="http://schemas.openxmlformats.org/wordprocessingml/2006/main" xmlns:wp="http://schemas.openxmlformats.org/drawingml/2006/wordprocessingDrawing" xmlns:r="http://schemas.openxmlformats.org/officeDocument/2006/relationships" xmlns:w14="http://schemas.microsoft.com/office/word/2010/wordml">
+              <w:rPr>
+                <w:rFonts w:ascii="DejaVu Sans" w:hAnsi="DejaVu Sans" w:eastAsia="DejaVu Sans" w:cs="DejaVu Sans"/>
+                <w:sz w:val="22"/>
+                <w:szCs w:val="22"/>
+                <w:color w:val="000000"/>
+              </w:rPr>
+              <w:t xml:space="preserve">0.14</w:t>
+            </w:r>
+          </w:p>
+        </w:tc>
+        <w:tc>
+          <w:tcPr>
+            <w:tcBorders/>
+            <w:shd w:val="clear" w:color="auto" w:fill="FFFFFF"/>
+            <w:tcMar>
+              <w:top w:w="0" w:type="dxa"/>
+              <w:bottom w:w="0" w:type="dxa"/>
+              <w:left w:w="0" w:type="dxa"/>
+              <w:right w:w="0" w:type="dxa"/>
+            </w:tcMar>
+            <w:vAlign w:val="center"/>
+          </w:tcPr>
+          <w:p>
+            <w:pPr>
+              <w:jc w:val="left"/>
+              <w:spacing w:after="100" w:before="100" w:line="240"/>
+              <w:ind w:firstLine="0" w:left="100" w:right="100"/>
+            </w:pPr>
+            <w:r xmlns:w="http://schemas.openxmlformats.org/wordprocessingml/2006/main" xmlns:wp="http://schemas.openxmlformats.org/drawingml/2006/wordprocessingDrawing" xmlns:r="http://schemas.openxmlformats.org/officeDocument/2006/relationships" xmlns:w14="http://schemas.microsoft.com/office/word/2010/wordml">
+              <w:rPr>
+                <w:rFonts w:ascii="DejaVu Sans" w:hAnsi="DejaVu Sans" w:eastAsia="DejaVu Sans" w:cs="DejaVu Sans"/>
+                <w:sz w:val="22"/>
+                <w:szCs w:val="22"/>
+                <w:color w:val="000000"/>
+              </w:rPr>
+              <w:t xml:space="preserve">46 %</w:t>
+            </w:r>
+          </w:p>
+        </w:tc>
+      </w:tr>
+      <w:tr>
+        <w:trPr>
+          <w:cantSplit/>
+          <w:trHeight w:val="360" w:hRule="auto"/>
+        </w:trPr>
+        <w:tc>
+          <w:tcPr>
             <w:tcBorders>
               <w:bottom w:val="single" w:sz="16" w:space="0" w:color="666666"/>
             </w:tcBorders>
@@ -668,7 +3668,7 @@
                 <w:szCs w:val="22"/>
                 <w:color w:val="000000"/>
               </w:rPr>
-              <w:t xml:space="preserve">proxy</w:t>
+              <w:t xml:space="preserve"/>
             </w:r>
           </w:p>
         </w:tc>
@@ -730,7 +3730,7 @@
                 <w:szCs w:val="22"/>
                 <w:color w:val="000000"/>
               </w:rPr>
-              <w:t xml:space="preserve">7.1 m</w:t>
+              <w:t xml:space="preserve">proxy</w:t>
             </w:r>
           </w:p>
         </w:tc>
@@ -750,18 +3750,18 @@
           </w:tcPr>
           <w:p>
             <w:pPr>
-              <w:jc w:val="right"/>
-              <w:spacing w:after="100" w:before="100" w:line="240"/>
-              <w:ind w:firstLine="0" w:left="100" w:right="100"/>
-            </w:pPr>
-            <w:r xmlns:w="http://schemas.openxmlformats.org/wordprocessingml/2006/main" xmlns:wp="http://schemas.openxmlformats.org/drawingml/2006/wordprocessingDrawing" xmlns:r="http://schemas.openxmlformats.org/officeDocument/2006/relationships" xmlns:w14="http://schemas.microsoft.com/office/word/2010/wordml">
-              <w:rPr>
-                <w:rFonts w:ascii="DejaVu Sans" w:hAnsi="DejaVu Sans" w:eastAsia="DejaVu Sans" w:cs="DejaVu Sans"/>
-                <w:sz w:val="22"/>
-                <w:szCs w:val="22"/>
-                <w:color w:val="000000"/>
-              </w:rPr>
-              <w:t xml:space="preserve">0.36</w:t>
+              <w:jc w:val="left"/>
+              <w:spacing w:after="100" w:before="100" w:line="240"/>
+              <w:ind w:firstLine="0" w:left="100" w:right="100"/>
+            </w:pPr>
+            <w:r xmlns:w="http://schemas.openxmlformats.org/wordprocessingml/2006/main" xmlns:wp="http://schemas.openxmlformats.org/drawingml/2006/wordprocessingDrawing" xmlns:r="http://schemas.openxmlformats.org/officeDocument/2006/relationships" xmlns:w14="http://schemas.microsoft.com/office/word/2010/wordml">
+              <w:rPr>
+                <w:rFonts w:ascii="DejaVu Sans" w:hAnsi="DejaVu Sans" w:eastAsia="DejaVu Sans" w:cs="DejaVu Sans"/>
+                <w:sz w:val="22"/>
+                <w:szCs w:val="22"/>
+                <w:color w:val="000000"/>
+              </w:rPr>
+              <w:t xml:space="preserve">3 m</w:t>
             </w:r>
           </w:p>
         </w:tc>
@@ -781,18 +3781,49 @@
           </w:tcPr>
           <w:p>
             <w:pPr>
-              <w:jc w:val="left"/>
-              <w:spacing w:after="100" w:before="100" w:line="240"/>
-              <w:ind w:firstLine="0" w:left="100" w:right="100"/>
-            </w:pPr>
-            <w:r xmlns:w="http://schemas.openxmlformats.org/wordprocessingml/2006/main" xmlns:wp="http://schemas.openxmlformats.org/drawingml/2006/wordprocessingDrawing" xmlns:r="http://schemas.openxmlformats.org/officeDocument/2006/relationships" xmlns:w14="http://schemas.microsoft.com/office/word/2010/wordml">
-              <w:rPr>
-                <w:rFonts w:ascii="DejaVu Sans" w:hAnsi="DejaVu Sans" w:eastAsia="DejaVu Sans" w:cs="DejaVu Sans"/>
-                <w:sz w:val="22"/>
-                <w:szCs w:val="22"/>
-                <w:color w:val="000000"/>
-              </w:rPr>
-              <w:t xml:space="preserve">61 %</w:t>
+              <w:jc w:val="right"/>
+              <w:spacing w:after="100" w:before="100" w:line="240"/>
+              <w:ind w:firstLine="0" w:left="100" w:right="100"/>
+            </w:pPr>
+            <w:r xmlns:w="http://schemas.openxmlformats.org/wordprocessingml/2006/main" xmlns:wp="http://schemas.openxmlformats.org/drawingml/2006/wordprocessingDrawing" xmlns:r="http://schemas.openxmlformats.org/officeDocument/2006/relationships" xmlns:w14="http://schemas.microsoft.com/office/word/2010/wordml">
+              <w:rPr>
+                <w:rFonts w:ascii="DejaVu Sans" w:hAnsi="DejaVu Sans" w:eastAsia="DejaVu Sans" w:cs="DejaVu Sans"/>
+                <w:sz w:val="22"/>
+                <w:szCs w:val="22"/>
+                <w:color w:val="000000"/>
+              </w:rPr>
+              <w:t xml:space="preserve">0.17</w:t>
+            </w:r>
+          </w:p>
+        </w:tc>
+        <w:tc>
+          <w:tcPr>
+            <w:tcBorders>
+              <w:bottom w:val="single" w:sz="16" w:space="0" w:color="666666"/>
+            </w:tcBorders>
+            <w:shd w:val="clear" w:color="auto" w:fill="FFFFFF"/>
+            <w:tcMar>
+              <w:top w:w="0" w:type="dxa"/>
+              <w:bottom w:w="0" w:type="dxa"/>
+              <w:left w:w="0" w:type="dxa"/>
+              <w:right w:w="0" w:type="dxa"/>
+            </w:tcMar>
+            <w:vAlign w:val="center"/>
+          </w:tcPr>
+          <w:p>
+            <w:pPr>
+              <w:jc w:val="left"/>
+              <w:spacing w:after="100" w:before="100" w:line="240"/>
+              <w:ind w:firstLine="0" w:left="100" w:right="100"/>
+            </w:pPr>
+            <w:r xmlns:w="http://schemas.openxmlformats.org/wordprocessingml/2006/main" xmlns:wp="http://schemas.openxmlformats.org/drawingml/2006/wordprocessingDrawing" xmlns:r="http://schemas.openxmlformats.org/officeDocument/2006/relationships" xmlns:w14="http://schemas.microsoft.com/office/word/2010/wordml">
+              <w:rPr>
+                <w:rFonts w:ascii="DejaVu Sans" w:hAnsi="DejaVu Sans" w:eastAsia="DejaVu Sans" w:cs="DejaVu Sans"/>
+                <w:sz w:val="22"/>
+                <w:szCs w:val="22"/>
+                <w:color w:val="000000"/>
+              </w:rPr>
+              <w:t xml:space="preserve">45 %</w:t>
             </w:r>
           </w:p>
         </w:tc>

</xml_diff>